<commit_message>
Replaced pie menu temporarily with clickable and bindable buttons
</commit_message>
<xml_diff>
--- a/architecture/Pie Menu.docx
+++ b/architecture/Pie Menu.docx
@@ -7,13 +7,8 @@
         <w:pStyle w:val="Titel"/>
         <w:jc w:val="center"/>
       </w:pPr>
-      <w:proofErr w:type="spellStart"/>
-      <w:r>
-        <w:t>Pie</w:t>
-      </w:r>
-      <w:proofErr w:type="spellEnd"/>
-      <w:r>
-        <w:t xml:space="preserve"> Menu</w:t>
+      <w:r>
+        <w:t>Pie Menu</w:t>
       </w:r>
     </w:p>
     <w:p/>
@@ -25,19 +20,9 @@
           <w:numId w:val="1"/>
         </w:numPr>
       </w:pPr>
-      <w:proofErr w:type="spellStart"/>
-      <w:r>
-        <w:t>Pie</w:t>
-      </w:r>
-      <w:proofErr w:type="spellEnd"/>
-      <w:r>
-        <w:t xml:space="preserve"> </w:t>
-      </w:r>
-      <w:proofErr w:type="spellStart"/>
-      <w:r>
-        <w:t>Menu.cs</w:t>
-      </w:r>
-      <w:proofErr w:type="spellEnd"/>
+      <w:r>
+        <w:t>Pie Menu.cs</w:t>
+      </w:r>
     </w:p>
     <w:p>
       <w:pPr>
@@ -47,21 +32,8 @@
           <w:numId w:val="1"/>
         </w:numPr>
       </w:pPr>
-      <w:proofErr w:type="spellStart"/>
-      <w:r>
-        <w:t>DependencyProperties</w:t>
-      </w:r>
-      <w:proofErr w:type="spellEnd"/>
-      <w:r>
-        <w:t>: Werte können hierdurch im XAML-</w:t>
-      </w:r>
-      <w:proofErr w:type="spellStart"/>
-      <w:r>
-        <w:t>PieMenu</w:t>
-      </w:r>
-      <w:proofErr w:type="spellEnd"/>
-      <w:r>
-        <w:t>-Element verwendet werden</w:t>
+      <w:r>
+        <w:t>DependencyProperties: Werte können hierdurch im XAML-PieMenu-Element verwendet werden</w:t>
       </w:r>
     </w:p>
     <w:p>
@@ -72,13 +44,8 @@
           <w:numId w:val="1"/>
         </w:numPr>
       </w:pPr>
-      <w:proofErr w:type="spellStart"/>
-      <w:r>
-        <w:t>DrawMenu</w:t>
-      </w:r>
-      <w:proofErr w:type="spellEnd"/>
-      <w:r>
-        <w:t>(…): Zeichnet den Kreis letztendlich</w:t>
+      <w:r>
+        <w:t>DrawMenu(…): Zeichnet den Kreis letztendlich</w:t>
       </w:r>
     </w:p>
     <w:p>
@@ -92,14 +59,12 @@
       <w:r>
         <w:t xml:space="preserve">Bestimmt </w:t>
       </w:r>
-      <w:proofErr w:type="spellStart"/>
       <w:r>
         <w:t>full_sect</w:t>
       </w:r>
       <w:r>
         <w:t>or</w:t>
       </w:r>
-      <w:proofErr w:type="spellEnd"/>
     </w:p>
     <w:p>
       <w:pPr>
@@ -113,15 +78,7 @@
         <w:t>Berechnet Innen- und Außenradius</w:t>
       </w:r>
       <w:r>
-        <w:t xml:space="preserve">, </w:t>
-      </w:r>
-      <w:proofErr w:type="spellStart"/>
-      <w:r>
-        <w:t>GapAngle</w:t>
-      </w:r>
-      <w:proofErr w:type="spellEnd"/>
-      <w:r>
-        <w:t>, Zentrum</w:t>
+        <w:t>, GapAngle, Zentrum</w:t>
       </w:r>
     </w:p>
     <w:p>
@@ -135,26 +92,29 @@
           <w:b/>
         </w:rPr>
       </w:pPr>
-      <w:bookmarkStart w:id="0" w:name="_GoBack"/>
       <w:r>
         <w:rPr>
           <w:b/>
         </w:rPr>
-        <w:t xml:space="preserve">Erstelle </w:t>
-      </w:r>
-      <w:proofErr w:type="spellStart"/>
-      <w:r>
+        <w:t>Erstelle PathFigure und füge Segmente hinzu</w:t>
+      </w:r>
+    </w:p>
+    <w:p>
+      <w:pPr>
+        <w:pStyle w:val="Listenabsatz"/>
+        <w:numPr>
+          <w:ilvl w:val="2"/>
+          <w:numId w:val="1"/>
+        </w:numPr>
         <w:rPr>
           <w:b/>
         </w:rPr>
-        <w:t>PathFigure</w:t>
-      </w:r>
-      <w:proofErr w:type="spellEnd"/>
+      </w:pPr>
       <w:r>
         <w:rPr>
           <w:b/>
         </w:rPr>
-        <w:t xml:space="preserve"> und füge Segmente hinzu</w:t>
+        <w:t>Erstelle PathGeometry und füge PathFigure hinzu</w:t>
       </w:r>
     </w:p>
     <w:p>
@@ -164,46 +124,11 @@
           <w:ilvl w:val="2"/>
           <w:numId w:val="1"/>
         </w:numPr>
-        <w:rPr>
-          <w:b/>
-        </w:rPr>
-      </w:pPr>
-      <w:r>
-        <w:rPr>
-          <w:b/>
-        </w:rPr>
-        <w:t xml:space="preserve">Erstelle </w:t>
-      </w:r>
-      <w:proofErr w:type="spellStart"/>
-      <w:r>
-        <w:rPr>
-          <w:b/>
-        </w:rPr>
-        <w:t>PathGeometry</w:t>
-      </w:r>
-      <w:proofErr w:type="spellEnd"/>
-      <w:r>
-        <w:rPr>
-          <w:b/>
-        </w:rPr>
-        <w:t xml:space="preserve"> und füge </w:t>
-      </w:r>
-      <w:proofErr w:type="spellStart"/>
-      <w:r>
-        <w:rPr>
-          <w:b/>
-        </w:rPr>
-        <w:t>PathFigure</w:t>
-      </w:r>
-      <w:proofErr w:type="spellEnd"/>
-      <w:r>
-        <w:rPr>
-          <w:b/>
-        </w:rPr>
-        <w:t xml:space="preserve"> hinzu</w:t>
-      </w:r>
-    </w:p>
-    <w:bookmarkEnd w:id="0"/>
+      </w:pPr>
+      <w:r>
+        <w:t>Setzte Background + Border Brush</w:t>
+      </w:r>
+    </w:p>
     <w:p>
       <w:pPr>
         <w:pStyle w:val="Listenabsatz"/>
@@ -213,21 +138,8 @@
         </w:numPr>
       </w:pPr>
       <w:r>
-        <w:t xml:space="preserve">Setzte Background + </w:t>
-      </w:r>
-      <w:proofErr w:type="spellStart"/>
-      <w:r>
-        <w:t>Border</w:t>
-      </w:r>
-      <w:proofErr w:type="spellEnd"/>
-      <w:r>
-        <w:t xml:space="preserve"> </w:t>
-      </w:r>
-      <w:proofErr w:type="spellStart"/>
-      <w:r>
-        <w:t>Brush</w:t>
-      </w:r>
-      <w:proofErr w:type="spellEnd"/>
+        <w:t>DrawGeometry</w:t>
+      </w:r>
     </w:p>
     <w:p>
       <w:pPr>
@@ -237,11 +149,9 @@
           <w:numId w:val="1"/>
         </w:numPr>
       </w:pPr>
-      <w:proofErr w:type="spellStart"/>
-      <w:r>
-        <w:t>DrawGeometry</w:t>
-      </w:r>
-      <w:proofErr w:type="spellEnd"/>
+      <w:r>
+        <w:t>Erstelle Formatted Text und setze dessen Punkt und Drehwinkel (RotateTransform)</w:t>
+      </w:r>
     </w:p>
     <w:p>
       <w:pPr>
@@ -252,34 +162,6 @@
         </w:numPr>
       </w:pPr>
       <w:r>
-        <w:t xml:space="preserve">Erstelle </w:t>
-      </w:r>
-      <w:proofErr w:type="spellStart"/>
-      <w:r>
-        <w:t>Formatted</w:t>
-      </w:r>
-      <w:proofErr w:type="spellEnd"/>
-      <w:r>
-        <w:t xml:space="preserve"> Text und setze dessen Punkt und Drehwinkel (</w:t>
-      </w:r>
-      <w:proofErr w:type="spellStart"/>
-      <w:r>
-        <w:t>RotateTransform</w:t>
-      </w:r>
-      <w:proofErr w:type="spellEnd"/>
-      <w:r>
-        <w:t>)</w:t>
-      </w:r>
-    </w:p>
-    <w:p>
-      <w:pPr>
-        <w:pStyle w:val="Listenabsatz"/>
-        <w:numPr>
-          <w:ilvl w:val="2"/>
-          <w:numId w:val="1"/>
-        </w:numPr>
-      </w:pPr>
-      <w:r>
         <w:t>Setze</w:t>
       </w:r>
     </w:p>
@@ -291,11 +173,9 @@
           <w:numId w:val="1"/>
         </w:numPr>
       </w:pPr>
-      <w:proofErr w:type="spellStart"/>
       <w:r>
         <w:t>PieMenuItem.cs</w:t>
       </w:r>
-      <w:proofErr w:type="spellEnd"/>
     </w:p>
     <w:p>
       <w:pPr>
@@ -305,29 +185,136 @@
           <w:numId w:val="1"/>
         </w:numPr>
       </w:pPr>
-      <w:proofErr w:type="spellStart"/>
-      <w:r>
-        <w:t>DependencyProperties</w:t>
-      </w:r>
-      <w:proofErr w:type="spellEnd"/>
-      <w:r>
-        <w:t xml:space="preserve">: </w:t>
-      </w:r>
-      <w:r>
-        <w:t>Werte können hierdurch im XAML-</w:t>
-      </w:r>
-      <w:proofErr w:type="spellStart"/>
-      <w:r>
-        <w:t>PieMenu</w:t>
-      </w:r>
-      <w:r>
-        <w:t>Item</w:t>
-      </w:r>
-      <w:proofErr w:type="spellEnd"/>
-      <w:r>
-        <w:t>-Element verwendet werden</w:t>
-      </w:r>
-    </w:p>
+      <w:r>
+        <w:t>DependencyProperties: Werte können hierdurch im XAML-PieMenuItem-Element verwendet werden</w:t>
+      </w:r>
+    </w:p>
+    <w:p>
+      <w:r>
+        <w:t xml:space="preserve">ToDo: </w:t>
+      </w:r>
+    </w:p>
+    <w:p>
+      <w:pPr>
+        <w:pStyle w:val="Listenabsatz"/>
+        <w:numPr>
+          <w:ilvl w:val="0"/>
+          <w:numId w:val="2"/>
+        </w:numPr>
+      </w:pPr>
+      <w:r>
+        <w:t>Binding</w:t>
+      </w:r>
+    </w:p>
+    <w:p>
+      <w:pPr>
+        <w:pStyle w:val="Listenabsatz"/>
+        <w:numPr>
+          <w:ilvl w:val="1"/>
+          <w:numId w:val="2"/>
+        </w:numPr>
+      </w:pPr>
+      <w:r>
+        <w:t xml:space="preserve">Header: </w:t>
+      </w:r>
+      <w:r>
+        <w:t>FrameworkPropertyMetadata</w:t>
+      </w:r>
+      <w:r>
+        <w:t xml:space="preserve"> sollte standard</w:t>
+      </w:r>
+      <w:r>
+        <w:t>mäßig gesetzt werden, damit kei</w:t>
+      </w:r>
+      <w:r>
+        <w:t>n</w:t>
+      </w:r>
+      <w:r>
+        <w:t>e</w:t>
+      </w:r>
+      <w:r>
+        <w:t xml:space="preserve"> Exception bei leerem Binding</w:t>
+      </w:r>
+    </w:p>
+    <w:p>
+      <w:pPr>
+        <w:pStyle w:val="Listenabsatz"/>
+        <w:numPr>
+          <w:ilvl w:val="0"/>
+          <w:numId w:val="2"/>
+        </w:numPr>
+      </w:pPr>
+      <w:r>
+        <w:t xml:space="preserve">Binding wirst erst nach DependencyProperty-Auflösung ausgewertet </w:t>
+      </w:r>
+    </w:p>
+    <w:p>
+      <w:pPr>
+        <w:pStyle w:val="Listenabsatz"/>
+        <w:numPr>
+          <w:ilvl w:val="1"/>
+          <w:numId w:val="2"/>
+        </w:numPr>
+      </w:pPr>
+      <w:r>
+        <w:sym w:font="Wingdings" w:char="F0E0"/>
+      </w:r>
+      <w:r>
+        <w:t xml:space="preserve"> Feld ist leer</w:t>
+      </w:r>
+    </w:p>
+    <w:p>
+      <w:pPr>
+        <w:pStyle w:val="Listenabsatz"/>
+        <w:numPr>
+          <w:ilvl w:val="0"/>
+          <w:numId w:val="2"/>
+        </w:numPr>
+      </w:pPr>
+      <w:r>
+        <w:t>Manuelles Setzen des Tag-Inhalts ebenfalls erst nach DependencyProperty-Auflösung</w:t>
+      </w:r>
+    </w:p>
+    <w:p>
+      <w:pPr>
+        <w:pStyle w:val="Listenabsatz"/>
+        <w:numPr>
+          <w:ilvl w:val="1"/>
+          <w:numId w:val="2"/>
+        </w:numPr>
+      </w:pPr>
+      <w:r>
+        <w:t>Setzen innerhalb des</w:t>
+      </w:r>
+    </w:p>
+    <w:p>
+      <w:pPr>
+        <w:pStyle w:val="Listenabsatz"/>
+        <w:numPr>
+          <w:ilvl w:val="0"/>
+          <w:numId w:val="2"/>
+        </w:numPr>
+      </w:pPr>
+      <w:r>
+        <w:t>Das große Problem aller Ansätze:</w:t>
+      </w:r>
+    </w:p>
+    <w:p>
+      <w:pPr>
+        <w:pStyle w:val="Listenabsatz"/>
+        <w:numPr>
+          <w:ilvl w:val="1"/>
+          <w:numId w:val="2"/>
+        </w:numPr>
+      </w:pPr>
+      <w:r>
+        <w:t>PieMenu DependencyProperties  / Properties werden nicht aktualisiert /zu früh aufgerufen</w:t>
+      </w:r>
+      <w:bookmarkStart w:id="0" w:name="_GoBack"/>
+      <w:bookmarkEnd w:id="0"/>
+    </w:p>
+    <w:p/>
+    <w:p/>
     <w:sectPr>
       <w:pgSz w:w="11906" w:h="16838"/>
       <w:pgMar w:top="1417" w:right="1417" w:bottom="1134" w:left="1417" w:header="708" w:footer="708" w:gutter="0"/>
@@ -341,6 +328,119 @@
 <file path=word/numbering.xml><?xml version="1.0" encoding="utf-8"?>
 <w:numbering xmlns:wpc="http://schemas.microsoft.com/office/word/2010/wordprocessingCanvas" xmlns:mc="http://schemas.openxmlformats.org/markup-compatibility/2006" xmlns:o="urn:schemas-microsoft-com:office:office" xmlns:r="http://schemas.openxmlformats.org/officeDocument/2006/relationships" xmlns:m="http://schemas.openxmlformats.org/officeDocument/2006/math" xmlns:v="urn:schemas-microsoft-com:vml" xmlns:wp14="http://schemas.microsoft.com/office/word/2010/wordprocessingDrawing" xmlns:wp="http://schemas.openxmlformats.org/drawingml/2006/wordprocessingDrawing" xmlns:w10="urn:schemas-microsoft-com:office:word" xmlns:w="http://schemas.openxmlformats.org/wordprocessingml/2006/main" xmlns:w14="http://schemas.microsoft.com/office/word/2010/wordml" xmlns:wpg="http://schemas.microsoft.com/office/word/2010/wordprocessingGroup" xmlns:wpi="http://schemas.microsoft.com/office/word/2010/wordprocessingInk" xmlns:wne="http://schemas.microsoft.com/office/word/2006/wordml" xmlns:wps="http://schemas.microsoft.com/office/word/2010/wordprocessingShape" mc:Ignorable="w14 wp14">
   <w:abstractNum w:abstractNumId="0">
+    <w:nsid w:val="11B16EF6"/>
+    <w:multiLevelType w:val="hybridMultilevel"/>
+    <w:tmpl w:val="43DCD670"/>
+    <w:lvl w:ilvl="0" w:tplc="04070001">
+      <w:start w:val="1"/>
+      <w:numFmt w:val="bullet"/>
+      <w:lvlText w:val=""/>
+      <w:lvlJc w:val="left"/>
+      <w:pPr>
+        <w:ind w:left="720" w:hanging="360"/>
+      </w:pPr>
+      <w:rPr>
+        <w:rFonts w:ascii="Symbol" w:hAnsi="Symbol" w:hint="default"/>
+      </w:rPr>
+    </w:lvl>
+    <w:lvl w:ilvl="1" w:tplc="04070003">
+      <w:start w:val="1"/>
+      <w:numFmt w:val="bullet"/>
+      <w:lvlText w:val="o"/>
+      <w:lvlJc w:val="left"/>
+      <w:pPr>
+        <w:ind w:left="1440" w:hanging="360"/>
+      </w:pPr>
+      <w:rPr>
+        <w:rFonts w:ascii="Courier New" w:hAnsi="Courier New" w:cs="Courier New" w:hint="default"/>
+      </w:rPr>
+    </w:lvl>
+    <w:lvl w:ilvl="2" w:tplc="04070005" w:tentative="1">
+      <w:start w:val="1"/>
+      <w:numFmt w:val="bullet"/>
+      <w:lvlText w:val=""/>
+      <w:lvlJc w:val="left"/>
+      <w:pPr>
+        <w:ind w:left="2160" w:hanging="360"/>
+      </w:pPr>
+      <w:rPr>
+        <w:rFonts w:ascii="Wingdings" w:hAnsi="Wingdings" w:hint="default"/>
+      </w:rPr>
+    </w:lvl>
+    <w:lvl w:ilvl="3" w:tplc="04070001" w:tentative="1">
+      <w:start w:val="1"/>
+      <w:numFmt w:val="bullet"/>
+      <w:lvlText w:val=""/>
+      <w:lvlJc w:val="left"/>
+      <w:pPr>
+        <w:ind w:left="2880" w:hanging="360"/>
+      </w:pPr>
+      <w:rPr>
+        <w:rFonts w:ascii="Symbol" w:hAnsi="Symbol" w:hint="default"/>
+      </w:rPr>
+    </w:lvl>
+    <w:lvl w:ilvl="4" w:tplc="04070003" w:tentative="1">
+      <w:start w:val="1"/>
+      <w:numFmt w:val="bullet"/>
+      <w:lvlText w:val="o"/>
+      <w:lvlJc w:val="left"/>
+      <w:pPr>
+        <w:ind w:left="3600" w:hanging="360"/>
+      </w:pPr>
+      <w:rPr>
+        <w:rFonts w:ascii="Courier New" w:hAnsi="Courier New" w:cs="Courier New" w:hint="default"/>
+      </w:rPr>
+    </w:lvl>
+    <w:lvl w:ilvl="5" w:tplc="04070005" w:tentative="1">
+      <w:start w:val="1"/>
+      <w:numFmt w:val="bullet"/>
+      <w:lvlText w:val=""/>
+      <w:lvlJc w:val="left"/>
+      <w:pPr>
+        <w:ind w:left="4320" w:hanging="360"/>
+      </w:pPr>
+      <w:rPr>
+        <w:rFonts w:ascii="Wingdings" w:hAnsi="Wingdings" w:hint="default"/>
+      </w:rPr>
+    </w:lvl>
+    <w:lvl w:ilvl="6" w:tplc="04070001" w:tentative="1">
+      <w:start w:val="1"/>
+      <w:numFmt w:val="bullet"/>
+      <w:lvlText w:val=""/>
+      <w:lvlJc w:val="left"/>
+      <w:pPr>
+        <w:ind w:left="5040" w:hanging="360"/>
+      </w:pPr>
+      <w:rPr>
+        <w:rFonts w:ascii="Symbol" w:hAnsi="Symbol" w:hint="default"/>
+      </w:rPr>
+    </w:lvl>
+    <w:lvl w:ilvl="7" w:tplc="04070003" w:tentative="1">
+      <w:start w:val="1"/>
+      <w:numFmt w:val="bullet"/>
+      <w:lvlText w:val="o"/>
+      <w:lvlJc w:val="left"/>
+      <w:pPr>
+        <w:ind w:left="5760" w:hanging="360"/>
+      </w:pPr>
+      <w:rPr>
+        <w:rFonts w:ascii="Courier New" w:hAnsi="Courier New" w:cs="Courier New" w:hint="default"/>
+      </w:rPr>
+    </w:lvl>
+    <w:lvl w:ilvl="8" w:tplc="04070005" w:tentative="1">
+      <w:start w:val="1"/>
+      <w:numFmt w:val="bullet"/>
+      <w:lvlText w:val=""/>
+      <w:lvlJc w:val="left"/>
+      <w:pPr>
+        <w:ind w:left="6480" w:hanging="360"/>
+      </w:pPr>
+      <w:rPr>
+        <w:rFonts w:ascii="Wingdings" w:hAnsi="Wingdings" w:hint="default"/>
+      </w:rPr>
+    </w:lvl>
+  </w:abstractNum>
+  <w:abstractNum w:abstractNumId="1">
     <w:nsid w:val="7AB82B9B"/>
     <w:multiLevelType w:val="hybridMultilevel"/>
     <w:tmpl w:val="04662168"/>
@@ -454,6 +554,9 @@
     </w:lvl>
   </w:abstractNum>
   <w:num w:numId="1">
+    <w:abstractNumId w:val="1"/>
+  </w:num>
+  <w:num w:numId="2">
     <w:abstractNumId w:val="0"/>
   </w:num>
 </w:numbering>

</xml_diff>

<commit_message>
Basic workflow from reading genres to filling tangible with those implemented.
XmlProvider class added, returning hard strings.
Tag objects update
</commit_message>
<xml_diff>
--- a/architecture/Pie Menu.docx
+++ b/architecture/Pie Menu.docx
@@ -7,8 +7,13 @@
         <w:pStyle w:val="Titel"/>
         <w:jc w:val="center"/>
       </w:pPr>
-      <w:r>
-        <w:t>Pie Menu</w:t>
+      <w:proofErr w:type="spellStart"/>
+      <w:r>
+        <w:t>Pie</w:t>
+      </w:r>
+      <w:proofErr w:type="spellEnd"/>
+      <w:r>
+        <w:t xml:space="preserve"> Menu</w:t>
       </w:r>
     </w:p>
     <w:p/>
@@ -20,9 +25,19 @@
           <w:numId w:val="1"/>
         </w:numPr>
       </w:pPr>
-      <w:r>
-        <w:t>Pie Menu.cs</w:t>
-      </w:r>
+      <w:proofErr w:type="spellStart"/>
+      <w:r>
+        <w:t>Pie</w:t>
+      </w:r>
+      <w:proofErr w:type="spellEnd"/>
+      <w:r>
+        <w:t xml:space="preserve"> </w:t>
+      </w:r>
+      <w:proofErr w:type="spellStart"/>
+      <w:r>
+        <w:t>Menu.cs</w:t>
+      </w:r>
+      <w:proofErr w:type="spellEnd"/>
     </w:p>
     <w:p>
       <w:pPr>
@@ -32,8 +47,21 @@
           <w:numId w:val="1"/>
         </w:numPr>
       </w:pPr>
-      <w:r>
-        <w:t>DependencyProperties: Werte können hierdurch im XAML-PieMenu-Element verwendet werden</w:t>
+      <w:proofErr w:type="spellStart"/>
+      <w:r>
+        <w:t>DependencyProperties</w:t>
+      </w:r>
+      <w:proofErr w:type="spellEnd"/>
+      <w:r>
+        <w:t>: Werte können hierdurch im XAML-</w:t>
+      </w:r>
+      <w:proofErr w:type="spellStart"/>
+      <w:r>
+        <w:t>PieMenu</w:t>
+      </w:r>
+      <w:proofErr w:type="spellEnd"/>
+      <w:r>
+        <w:t>-Element verwendet werden</w:t>
       </w:r>
     </w:p>
     <w:p>
@@ -44,8 +72,13 @@
           <w:numId w:val="1"/>
         </w:numPr>
       </w:pPr>
-      <w:r>
-        <w:t>DrawMenu(…): Zeichnet den Kreis letztendlich</w:t>
+      <w:proofErr w:type="spellStart"/>
+      <w:r>
+        <w:t>DrawMenu</w:t>
+      </w:r>
+      <w:proofErr w:type="spellEnd"/>
+      <w:r>
+        <w:t>(…): Zeichnet den Kreis letztendlich</w:t>
       </w:r>
     </w:p>
     <w:p>
@@ -59,12 +92,14 @@
       <w:r>
         <w:t xml:space="preserve">Bestimmt </w:t>
       </w:r>
+      <w:proofErr w:type="spellStart"/>
       <w:r>
         <w:t>full_sect</w:t>
       </w:r>
       <w:r>
         <w:t>or</w:t>
       </w:r>
+      <w:proofErr w:type="spellEnd"/>
     </w:p>
     <w:p>
       <w:pPr>
@@ -78,7 +113,15 @@
         <w:t>Berechnet Innen- und Außenradius</w:t>
       </w:r>
       <w:r>
-        <w:t>, GapAngle, Zentrum</w:t>
+        <w:t xml:space="preserve">, </w:t>
+      </w:r>
+      <w:proofErr w:type="spellStart"/>
+      <w:r>
+        <w:t>GapAngle</w:t>
+      </w:r>
+      <w:proofErr w:type="spellEnd"/>
+      <w:r>
+        <w:t>, Zentrum</w:t>
       </w:r>
     </w:p>
     <w:p>
@@ -96,25 +139,21 @@
         <w:rPr>
           <w:b/>
         </w:rPr>
-        <w:t>Erstelle PathFigure und füge Segmente hinzu</w:t>
-      </w:r>
-    </w:p>
-    <w:p>
-      <w:pPr>
-        <w:pStyle w:val="Listenabsatz"/>
-        <w:numPr>
-          <w:ilvl w:val="2"/>
-          <w:numId w:val="1"/>
-        </w:numPr>
+        <w:t xml:space="preserve">Erstelle </w:t>
+      </w:r>
+      <w:proofErr w:type="spellStart"/>
+      <w:r>
         <w:rPr>
           <w:b/>
         </w:rPr>
-      </w:pPr>
+        <w:t>PathFigure</w:t>
+      </w:r>
+      <w:proofErr w:type="spellEnd"/>
       <w:r>
         <w:rPr>
           <w:b/>
         </w:rPr>
-        <w:t>Erstelle PathGeometry und füge PathFigure hinzu</w:t>
+        <w:t xml:space="preserve"> und füge Segmente hinzu</w:t>
       </w:r>
     </w:p>
     <w:p>
@@ -124,9 +163,43 @@
           <w:ilvl w:val="2"/>
           <w:numId w:val="1"/>
         </w:numPr>
-      </w:pPr>
-      <w:r>
-        <w:t>Setzte Background + Border Brush</w:t>
+        <w:rPr>
+          <w:b/>
+        </w:rPr>
+      </w:pPr>
+      <w:r>
+        <w:rPr>
+          <w:b/>
+        </w:rPr>
+        <w:t xml:space="preserve">Erstelle </w:t>
+      </w:r>
+      <w:proofErr w:type="spellStart"/>
+      <w:r>
+        <w:rPr>
+          <w:b/>
+        </w:rPr>
+        <w:t>PathGeometry</w:t>
+      </w:r>
+      <w:proofErr w:type="spellEnd"/>
+      <w:r>
+        <w:rPr>
+          <w:b/>
+        </w:rPr>
+        <w:t xml:space="preserve"> und füge </w:t>
+      </w:r>
+      <w:proofErr w:type="spellStart"/>
+      <w:r>
+        <w:rPr>
+          <w:b/>
+        </w:rPr>
+        <w:t>PathFigure</w:t>
+      </w:r>
+      <w:proofErr w:type="spellEnd"/>
+      <w:r>
+        <w:rPr>
+          <w:b/>
+        </w:rPr>
+        <w:t xml:space="preserve"> hinzu</w:t>
       </w:r>
     </w:p>
     <w:p>
@@ -138,8 +211,21 @@
         </w:numPr>
       </w:pPr>
       <w:r>
-        <w:t>DrawGeometry</w:t>
-      </w:r>
+        <w:t xml:space="preserve">Setzte Background + </w:t>
+      </w:r>
+      <w:proofErr w:type="spellStart"/>
+      <w:r>
+        <w:t>Border</w:t>
+      </w:r>
+      <w:proofErr w:type="spellEnd"/>
+      <w:r>
+        <w:t xml:space="preserve"> </w:t>
+      </w:r>
+      <w:proofErr w:type="spellStart"/>
+      <w:r>
+        <w:t>Brush</w:t>
+      </w:r>
+      <w:proofErr w:type="spellEnd"/>
     </w:p>
     <w:p>
       <w:pPr>
@@ -149,9 +235,11 @@
           <w:numId w:val="1"/>
         </w:numPr>
       </w:pPr>
-      <w:r>
-        <w:t>Erstelle Formatted Text und setze dessen Punkt und Drehwinkel (RotateTransform)</w:t>
-      </w:r>
+      <w:proofErr w:type="spellStart"/>
+      <w:r>
+        <w:t>DrawGeometry</w:t>
+      </w:r>
+      <w:proofErr w:type="spellEnd"/>
     </w:p>
     <w:p>
       <w:pPr>
@@ -162,6 +250,34 @@
         </w:numPr>
       </w:pPr>
       <w:r>
+        <w:t xml:space="preserve">Erstelle </w:t>
+      </w:r>
+      <w:proofErr w:type="spellStart"/>
+      <w:r>
+        <w:t>Formatted</w:t>
+      </w:r>
+      <w:proofErr w:type="spellEnd"/>
+      <w:r>
+        <w:t xml:space="preserve"> Text und setze dessen Punkt und Drehwinkel (</w:t>
+      </w:r>
+      <w:proofErr w:type="spellStart"/>
+      <w:r>
+        <w:t>RotateTransform</w:t>
+      </w:r>
+      <w:proofErr w:type="spellEnd"/>
+      <w:r>
+        <w:t>)</w:t>
+      </w:r>
+    </w:p>
+    <w:p>
+      <w:pPr>
+        <w:pStyle w:val="Listenabsatz"/>
+        <w:numPr>
+          <w:ilvl w:val="2"/>
+          <w:numId w:val="1"/>
+        </w:numPr>
+      </w:pPr>
+      <w:r>
         <w:t>Setze</w:t>
       </w:r>
     </w:p>
@@ -173,9 +289,11 @@
           <w:numId w:val="1"/>
         </w:numPr>
       </w:pPr>
+      <w:proofErr w:type="spellStart"/>
       <w:r>
         <w:t>PieMenuItem.cs</w:t>
       </w:r>
+      <w:proofErr w:type="spellEnd"/>
     </w:p>
     <w:p>
       <w:pPr>
@@ -185,14 +303,39 @@
           <w:numId w:val="1"/>
         </w:numPr>
       </w:pPr>
-      <w:r>
-        <w:t>DependencyProperties: Werte können hierdurch im XAML-PieMenuItem-Element verwendet werden</w:t>
-      </w:r>
-    </w:p>
-    <w:p>
-      <w:r>
-        <w:t xml:space="preserve">ToDo: </w:t>
-      </w:r>
+      <w:proofErr w:type="spellStart"/>
+      <w:r>
+        <w:t>DependencyProperties</w:t>
+      </w:r>
+      <w:proofErr w:type="spellEnd"/>
+      <w:r>
+        <w:t>: Werte können hierdurch im XAML-</w:t>
+      </w:r>
+      <w:proofErr w:type="spellStart"/>
+      <w:r>
+        <w:t>PieMenuItem</w:t>
+      </w:r>
+      <w:proofErr w:type="spellEnd"/>
+      <w:r>
+        <w:t>-Element verwendet werden</w:t>
+      </w:r>
+    </w:p>
+    <w:p>
+      <w:pPr>
+        <w:rPr>
+          <w:b/>
+        </w:rPr>
+      </w:pPr>
+      <w:proofErr w:type="spellStart"/>
+      <w:r>
+        <w:t>ToDo</w:t>
+      </w:r>
+      <w:proofErr w:type="spellEnd"/>
+      <w:r>
+        <w:t xml:space="preserve">: </w:t>
+      </w:r>
+      <w:bookmarkStart w:id="0" w:name="_GoBack"/>
+      <w:bookmarkEnd w:id="0"/>
     </w:p>
     <w:p>
       <w:pPr>
@@ -201,6 +344,43 @@
           <w:ilvl w:val="0"/>
           <w:numId w:val="2"/>
         </w:numPr>
+        <w:rPr>
+          <w:color w:val="FF0000"/>
+        </w:rPr>
+      </w:pPr>
+      <w:r>
+        <w:rPr>
+          <w:color w:val="FF0000"/>
+        </w:rPr>
+        <w:t xml:space="preserve">Austesten: Funktioniert Binding mit der richtigen </w:t>
+      </w:r>
+      <w:proofErr w:type="spellStart"/>
+      <w:r>
+        <w:rPr>
+          <w:color w:val="FF0000"/>
+        </w:rPr>
+        <w:t>RelativSource</w:t>
+      </w:r>
+      <w:proofErr w:type="spellEnd"/>
+      <w:r>
+        <w:rPr>
+          <w:color w:val="FF0000"/>
+        </w:rPr>
+        <w:t>?</w:t>
+      </w:r>
+    </w:p>
+    <w:p>
+      <w:pPr>
+        <w:pStyle w:val="Listenabsatz"/>
+      </w:pPr>
+    </w:p>
+    <w:p>
+      <w:pPr>
+        <w:pStyle w:val="Listenabsatz"/>
+        <w:numPr>
+          <w:ilvl w:val="0"/>
+          <w:numId w:val="2"/>
+        </w:numPr>
       </w:pPr>
       <w:r>
         <w:t>Binding</w:t>
@@ -217,9 +397,11 @@
       <w:r>
         <w:t xml:space="preserve">Header: </w:t>
       </w:r>
+      <w:proofErr w:type="spellStart"/>
       <w:r>
         <w:t>FrameworkPropertyMetadata</w:t>
       </w:r>
+      <w:proofErr w:type="spellEnd"/>
       <w:r>
         <w:t xml:space="preserve"> sollte standard</w:t>
       </w:r>
@@ -233,7 +415,15 @@
         <w:t>e</w:t>
       </w:r>
       <w:r>
-        <w:t xml:space="preserve"> Exception bei leerem Binding</w:t>
+        <w:t xml:space="preserve"> </w:t>
+      </w:r>
+      <w:proofErr w:type="spellStart"/>
+      <w:r>
+        <w:t>Exception</w:t>
+      </w:r>
+      <w:proofErr w:type="spellEnd"/>
+      <w:r>
+        <w:t xml:space="preserve"> bei leerem Binding</w:t>
       </w:r>
     </w:p>
     <w:p>
@@ -245,7 +435,15 @@
         </w:numPr>
       </w:pPr>
       <w:r>
-        <w:t xml:space="preserve">Binding wirst erst nach DependencyProperty-Auflösung ausgewertet </w:t>
+        <w:t xml:space="preserve">Binding wirst erst nach </w:t>
+      </w:r>
+      <w:proofErr w:type="spellStart"/>
+      <w:r>
+        <w:t>DependencyProperty</w:t>
+      </w:r>
+      <w:proofErr w:type="spellEnd"/>
+      <w:r>
+        <w:t xml:space="preserve">-Auflösung ausgewertet </w:t>
       </w:r>
     </w:p>
     <w:p>
@@ -272,7 +470,15 @@
         </w:numPr>
       </w:pPr>
       <w:r>
-        <w:t>Manuelles Setzen des Tag-Inhalts ebenfalls erst nach DependencyProperty-Auflösung</w:t>
+        <w:t xml:space="preserve">Manuelles Setzen des Tag-Inhalts ebenfalls erst nach </w:t>
+      </w:r>
+      <w:proofErr w:type="spellStart"/>
+      <w:r>
+        <w:t>DependencyProperty</w:t>
+      </w:r>
+      <w:proofErr w:type="spellEnd"/>
+      <w:r>
+        <w:t>-Auflösung</w:t>
       </w:r>
     </w:p>
     <w:p>
@@ -307,11 +513,22 @@
           <w:numId w:val="2"/>
         </w:numPr>
       </w:pPr>
-      <w:r>
-        <w:t>PieMenu DependencyProperties  / Properties werden nicht aktualisiert /zu früh aufgerufen</w:t>
-      </w:r>
-      <w:bookmarkStart w:id="0" w:name="_GoBack"/>
-      <w:bookmarkEnd w:id="0"/>
+      <w:proofErr w:type="spellStart"/>
+      <w:r>
+        <w:t>PieMenu</w:t>
+      </w:r>
+      <w:proofErr w:type="spellEnd"/>
+      <w:r>
+        <w:t xml:space="preserve"> </w:t>
+      </w:r>
+      <w:proofErr w:type="spellStart"/>
+      <w:r>
+        <w:t>DependencyProperties</w:t>
+      </w:r>
+      <w:proofErr w:type="spellEnd"/>
+      <w:r>
+        <w:t xml:space="preserve">  / Properties werden nicht aktualisiert /zu früh aufgerufen</w:t>
+      </w:r>
     </w:p>
     <w:p/>
     <w:p/>

</xml_diff>

<commit_message>
Tag menu for artist basically working.
</commit_message>
<xml_diff>
--- a/architecture/Pie Menu.docx
+++ b/architecture/Pie Menu.docx
@@ -319,71 +319,400 @@
       <w:r>
         <w:t>-Element verwendet werden</w:t>
       </w:r>
-    </w:p>
-    <w:p>
-      <w:pPr>
-        <w:rPr>
-          <w:b/>
-        </w:rPr>
-      </w:pPr>
-      <w:proofErr w:type="spellStart"/>
-      <w:r>
-        <w:t>ToDo</w:t>
-      </w:r>
-      <w:proofErr w:type="spellEnd"/>
-      <w:r>
-        <w:t xml:space="preserve">: </w:t>
-      </w:r>
       <w:bookmarkStart w:id="0" w:name="_GoBack"/>
       <w:bookmarkEnd w:id="0"/>
     </w:p>
     <w:p>
       <w:pPr>
+        <w:pStyle w:val="berschrift1"/>
+      </w:pPr>
+      <w:proofErr w:type="spellStart"/>
+      <w:r>
+        <w:t>ToDo</w:t>
+      </w:r>
+      <w:proofErr w:type="spellEnd"/>
+    </w:p>
+    <w:p/>
+    <w:p/>
+    <w:p>
+      <w:pPr>
+        <w:rPr>
+          <w:b/>
+          <w:color w:val="00B050"/>
+          <w:sz w:val="28"/>
+        </w:rPr>
+      </w:pPr>
+      <w:proofErr w:type="spellStart"/>
+      <w:r>
+        <w:rPr>
+          <w:b/>
+          <w:color w:val="00B050"/>
+          <w:sz w:val="28"/>
+        </w:rPr>
+        <w:t>Solved</w:t>
+      </w:r>
+      <w:proofErr w:type="spellEnd"/>
+      <w:r>
+        <w:rPr>
+          <w:b/>
+          <w:color w:val="00B050"/>
+          <w:sz w:val="28"/>
+        </w:rPr>
+        <w:t xml:space="preserve"> Problems</w:t>
+      </w:r>
+    </w:p>
+    <w:p>
+      <w:pPr>
+        <w:pStyle w:val="Listenabsatz"/>
+        <w:numPr>
+          <w:ilvl w:val="0"/>
+          <w:numId w:val="3"/>
+        </w:numPr>
+        <w:rPr>
+          <w:color w:val="00B050"/>
+        </w:rPr>
+      </w:pPr>
+      <w:r>
+        <w:rPr>
+          <w:color w:val="00B050"/>
+        </w:rPr>
+        <w:t xml:space="preserve">Problem, dass Variablen des </w:t>
+      </w:r>
+      <w:proofErr w:type="spellStart"/>
+      <w:r>
+        <w:rPr>
+          <w:color w:val="00B050"/>
+        </w:rPr>
+        <w:t>PieMenu</w:t>
+      </w:r>
+      <w:proofErr w:type="spellEnd"/>
+      <w:r>
+        <w:rPr>
+          <w:color w:val="00B050"/>
+        </w:rPr>
+        <w:t xml:space="preserve"> nicht </w:t>
+      </w:r>
+      <w:proofErr w:type="spellStart"/>
+      <w:r>
+        <w:rPr>
+          <w:color w:val="00B050"/>
+        </w:rPr>
+        <w:t>duch</w:t>
+      </w:r>
+      <w:proofErr w:type="spellEnd"/>
+      <w:r>
+        <w:rPr>
+          <w:color w:val="00B050"/>
+        </w:rPr>
+        <w:t xml:space="preserve"> Binding aktualisiert werden, durch Code-Behind-Werte-Aktualisierung gelöst</w:t>
+      </w:r>
+    </w:p>
+    <w:p>
+      <w:pPr>
+        <w:pStyle w:val="Listenabsatz"/>
+        <w:numPr>
+          <w:ilvl w:val="0"/>
+          <w:numId w:val="3"/>
+        </w:numPr>
+        <w:rPr>
+          <w:color w:val="00B050"/>
+        </w:rPr>
+      </w:pPr>
+      <w:r>
+        <w:rPr>
+          <w:color w:val="00B050"/>
+        </w:rPr>
+        <w:t xml:space="preserve">Problem: Binding wird erst nach </w:t>
+      </w:r>
+      <w:proofErr w:type="spellStart"/>
+      <w:r>
+        <w:rPr>
+          <w:color w:val="00B050"/>
+        </w:rPr>
+        <w:t>OnRender</w:t>
+      </w:r>
+      <w:proofErr w:type="spellEnd"/>
+      <w:r>
+        <w:rPr>
+          <w:color w:val="00B050"/>
+        </w:rPr>
+        <w:t xml:space="preserve"> des </w:t>
+      </w:r>
+      <w:proofErr w:type="spellStart"/>
+      <w:r>
+        <w:rPr>
+          <w:color w:val="00B050"/>
+        </w:rPr>
+        <w:t>PieMenu</w:t>
+      </w:r>
+      <w:proofErr w:type="spellEnd"/>
+      <w:r>
+        <w:rPr>
+          <w:color w:val="00B050"/>
+        </w:rPr>
+        <w:t xml:space="preserve">  aktualisiert. Wie kann </w:t>
+      </w:r>
+      <w:proofErr w:type="spellStart"/>
+      <w:r>
+        <w:rPr>
+          <w:color w:val="00B050"/>
+        </w:rPr>
+        <w:t>OnRender</w:t>
+      </w:r>
+      <w:proofErr w:type="spellEnd"/>
+      <w:r>
+        <w:rPr>
+          <w:color w:val="00B050"/>
+        </w:rPr>
+        <w:t xml:space="preserve"> nach erfolgreichem Binding erneut ausgeführt werden? -&gt; </w:t>
+      </w:r>
+      <w:proofErr w:type="spellStart"/>
+      <w:r>
+        <w:rPr>
+          <w:color w:val="00B050"/>
+        </w:rPr>
+        <w:t>pieMenu.InvalidateVisual</w:t>
+      </w:r>
+      <w:proofErr w:type="spellEnd"/>
+    </w:p>
+    <w:p>
+      <w:pPr>
+        <w:pStyle w:val="Listenabsatz"/>
+        <w:numPr>
+          <w:ilvl w:val="0"/>
+          <w:numId w:val="3"/>
+        </w:numPr>
+        <w:rPr>
+          <w:color w:val="00B050"/>
+        </w:rPr>
+      </w:pPr>
+      <w:r>
+        <w:rPr>
+          <w:color w:val="00B050"/>
+        </w:rPr>
+        <w:t>Binding</w:t>
+      </w:r>
+    </w:p>
+    <w:p>
+      <w:pPr>
+        <w:pStyle w:val="Listenabsatz"/>
+        <w:numPr>
+          <w:ilvl w:val="1"/>
+          <w:numId w:val="3"/>
+        </w:numPr>
+        <w:rPr>
+          <w:color w:val="00B050"/>
+        </w:rPr>
+      </w:pPr>
+      <w:r>
+        <w:rPr>
+          <w:color w:val="00B050"/>
+        </w:rPr>
+        <w:t xml:space="preserve">Unterschiedliche </w:t>
+      </w:r>
+      <w:proofErr w:type="spellStart"/>
+      <w:r>
+        <w:rPr>
+          <w:color w:val="00B050"/>
+        </w:rPr>
+        <w:t>Sources</w:t>
+      </w:r>
+      <w:proofErr w:type="spellEnd"/>
+      <w:r>
+        <w:rPr>
+          <w:color w:val="00B050"/>
+        </w:rPr>
+        <w:t xml:space="preserve"> haben Binding erschwert. Mit </w:t>
+      </w:r>
+      <w:proofErr w:type="spellStart"/>
+      <w:r>
+        <w:rPr>
+          <w:color w:val="00B050"/>
+        </w:rPr>
+        <w:t>dynamicResource</w:t>
+      </w:r>
+      <w:proofErr w:type="spellEnd"/>
+      <w:r>
+        <w:rPr>
+          <w:color w:val="00B050"/>
+        </w:rPr>
+        <w:t xml:space="preserve"> konnten für jeden </w:t>
+      </w:r>
+      <w:proofErr w:type="spellStart"/>
+      <w:r>
+        <w:rPr>
+          <w:color w:val="00B050"/>
+        </w:rPr>
+        <w:t>TagView</w:t>
+      </w:r>
+      <w:proofErr w:type="spellEnd"/>
+      <w:r>
+        <w:rPr>
+          <w:color w:val="00B050"/>
+        </w:rPr>
+        <w:t xml:space="preserve"> und jedes </w:t>
+      </w:r>
+      <w:proofErr w:type="spellStart"/>
+      <w:r>
+        <w:rPr>
+          <w:color w:val="00B050"/>
+        </w:rPr>
+        <w:t>PieMenuItem</w:t>
+      </w:r>
+      <w:proofErr w:type="spellEnd"/>
+      <w:r>
+        <w:rPr>
+          <w:color w:val="00B050"/>
+        </w:rPr>
+        <w:t xml:space="preserve"> eigene </w:t>
+      </w:r>
+      <w:proofErr w:type="spellStart"/>
+      <w:r>
+        <w:rPr>
+          <w:color w:val="00B050"/>
+        </w:rPr>
+        <w:t>Sources</w:t>
+      </w:r>
+      <w:proofErr w:type="spellEnd"/>
+      <w:r>
+        <w:rPr>
+          <w:color w:val="00B050"/>
+        </w:rPr>
+        <w:t xml:space="preserve"> definiert werden</w:t>
+      </w:r>
+    </w:p>
+    <w:p>
+      <w:pPr>
+        <w:pStyle w:val="Listenabsatz"/>
+        <w:numPr>
+          <w:ilvl w:val="1"/>
+          <w:numId w:val="3"/>
+        </w:numPr>
+        <w:rPr>
+          <w:color w:val="00B050"/>
+        </w:rPr>
+      </w:pPr>
+      <w:r>
+        <w:rPr>
+          <w:color w:val="00B050"/>
+        </w:rPr>
+        <w:t>Mit &lt;</w:t>
+      </w:r>
+      <w:proofErr w:type="spellStart"/>
+      <w:r>
+        <w:rPr>
+          <w:color w:val="00B050"/>
+        </w:rPr>
+        <w:t>h:BindingProxy</w:t>
+      </w:r>
+      <w:proofErr w:type="spellEnd"/>
+      <w:r>
+        <w:rPr>
+          <w:color w:val="00B050"/>
+        </w:rPr>
+        <w:t xml:space="preserve"> x:Key="proxy" Data="{Binding}" /&gt; als </w:t>
+      </w:r>
+      <w:proofErr w:type="spellStart"/>
+      <w:r>
+        <w:rPr>
+          <w:color w:val="00B050"/>
+        </w:rPr>
+        <w:t>Resource</w:t>
+      </w:r>
+      <w:proofErr w:type="spellEnd"/>
+      <w:r>
+        <w:rPr>
+          <w:color w:val="00B050"/>
+        </w:rPr>
+        <w:t xml:space="preserve"> und Verwendung durch {Binding Data.BindingTest1, Source={</w:t>
+      </w:r>
+      <w:proofErr w:type="spellStart"/>
+      <w:r>
+        <w:rPr>
+          <w:color w:val="00B050"/>
+        </w:rPr>
+        <w:t>StaticResource</w:t>
+      </w:r>
+      <w:proofErr w:type="spellEnd"/>
+      <w:r>
+        <w:rPr>
+          <w:color w:val="00B050"/>
+        </w:rPr>
+        <w:t xml:space="preserve"> </w:t>
+      </w:r>
+      <w:proofErr w:type="spellStart"/>
+      <w:r>
+        <w:rPr>
+          <w:color w:val="00B050"/>
+        </w:rPr>
+        <w:t>proxy</w:t>
+      </w:r>
+      <w:proofErr w:type="spellEnd"/>
+      <w:r>
+        <w:rPr>
+          <w:color w:val="00B050"/>
+        </w:rPr>
+        <w:t xml:space="preserve">}} können die Werte </w:t>
+      </w:r>
+      <w:proofErr w:type="spellStart"/>
+      <w:r>
+        <w:rPr>
+          <w:color w:val="00B050"/>
+        </w:rPr>
+        <w:t>gebindet</w:t>
+      </w:r>
+      <w:proofErr w:type="spellEnd"/>
+      <w:r>
+        <w:rPr>
+          <w:color w:val="00B050"/>
+        </w:rPr>
+        <w:t xml:space="preserve"> werden. Allerdings werden diese erst nach Auslösen eines </w:t>
+      </w:r>
+      <w:proofErr w:type="spellStart"/>
+      <w:r>
+        <w:rPr>
+          <w:color w:val="00B050"/>
+        </w:rPr>
+        <w:t>Commands</w:t>
+      </w:r>
+      <w:proofErr w:type="spellEnd"/>
+      <w:r>
+        <w:rPr>
+          <w:color w:val="00B050"/>
+        </w:rPr>
+        <w:t xml:space="preserve"> sichtbar. Und auch nur wenn der Header richtig </w:t>
+      </w:r>
+      <w:proofErr w:type="spellStart"/>
+      <w:r>
+        <w:rPr>
+          <w:color w:val="00B050"/>
+        </w:rPr>
+        <w:t>gebindet</w:t>
+      </w:r>
+      <w:proofErr w:type="spellEnd"/>
+      <w:r>
+        <w:rPr>
+          <w:color w:val="00B050"/>
+        </w:rPr>
+        <w:t xml:space="preserve"> ist. Falls dieser null ist wird das Binding nicht aktualisiert:</w:t>
+      </w:r>
+    </w:p>
+    <w:p>
+      <w:pPr>
         <w:pStyle w:val="Listenabsatz"/>
         <w:numPr>
           <w:ilvl w:val="0"/>
           <w:numId w:val="2"/>
         </w:numPr>
         <w:rPr>
-          <w:color w:val="FF0000"/>
-        </w:rPr>
-      </w:pPr>
-      <w:r>
-        <w:rPr>
-          <w:color w:val="FF0000"/>
-        </w:rPr>
-        <w:t xml:space="preserve">Austesten: Funktioniert Binding mit der richtigen </w:t>
-      </w:r>
-      <w:proofErr w:type="spellStart"/>
-      <w:r>
-        <w:rPr>
-          <w:color w:val="FF0000"/>
-        </w:rPr>
-        <w:t>RelativSource</w:t>
-      </w:r>
-      <w:proofErr w:type="spellEnd"/>
-      <w:r>
-        <w:rPr>
-          <w:color w:val="FF0000"/>
-        </w:rPr>
-        <w:t>?</w:t>
-      </w:r>
-    </w:p>
-    <w:p>
-      <w:pPr>
-        <w:pStyle w:val="Listenabsatz"/>
-      </w:pPr>
-    </w:p>
-    <w:p>
-      <w:pPr>
-        <w:pStyle w:val="Listenabsatz"/>
-        <w:numPr>
-          <w:ilvl w:val="0"/>
-          <w:numId w:val="2"/>
-        </w:numPr>
-      </w:pPr>
-      <w:r>
-        <w:t>Binding</w:t>
+          <w:color w:val="00B050"/>
+        </w:rPr>
+      </w:pPr>
+      <w:r>
+        <w:rPr>
+          <w:color w:val="00B050"/>
+        </w:rPr>
+        <w:t xml:space="preserve">Initialisierungsverlauf: </w:t>
       </w:r>
     </w:p>
     <w:p>
@@ -393,57 +722,57 @@
           <w:ilvl w:val="1"/>
           <w:numId w:val="2"/>
         </w:numPr>
-      </w:pPr>
-      <w:r>
-        <w:t xml:space="preserve">Header: </w:t>
-      </w:r>
-      <w:proofErr w:type="spellStart"/>
-      <w:r>
-        <w:t>FrameworkPropertyMetadata</w:t>
-      </w:r>
-      <w:proofErr w:type="spellEnd"/>
-      <w:r>
-        <w:t xml:space="preserve"> sollte standard</w:t>
-      </w:r>
-      <w:r>
-        <w:t>mäßig gesetzt werden, damit kei</w:t>
-      </w:r>
-      <w:r>
-        <w:t>n</w:t>
-      </w:r>
-      <w:r>
-        <w:t>e</w:t>
-      </w:r>
-      <w:r>
-        <w:t xml:space="preserve"> </w:t>
-      </w:r>
-      <w:proofErr w:type="spellStart"/>
-      <w:r>
-        <w:t>Exception</w:t>
-      </w:r>
-      <w:proofErr w:type="spellEnd"/>
-      <w:r>
-        <w:t xml:space="preserve"> bei leerem Binding</w:t>
-      </w:r>
-    </w:p>
-    <w:p>
-      <w:pPr>
-        <w:pStyle w:val="Listenabsatz"/>
-        <w:numPr>
-          <w:ilvl w:val="0"/>
-          <w:numId w:val="2"/>
-        </w:numPr>
-      </w:pPr>
-      <w:r>
-        <w:t xml:space="preserve">Binding wirst erst nach </w:t>
-      </w:r>
-      <w:proofErr w:type="spellStart"/>
-      <w:r>
-        <w:t>DependencyProperty</w:t>
-      </w:r>
-      <w:proofErr w:type="spellEnd"/>
-      <w:r>
-        <w:t xml:space="preserve">-Auflösung ausgewertet </w:t>
+        <w:rPr>
+          <w:color w:val="00B050"/>
+        </w:rPr>
+      </w:pPr>
+      <w:r>
+        <w:rPr>
+          <w:color w:val="00B050"/>
+        </w:rPr>
+        <w:t xml:space="preserve">Start der Anwendung: </w:t>
+      </w:r>
+      <w:proofErr w:type="spellStart"/>
+      <w:r>
+        <w:rPr>
+          <w:color w:val="00B050"/>
+        </w:rPr>
+        <w:t>SV.xaml.cs</w:t>
+      </w:r>
+      <w:proofErr w:type="spellEnd"/>
+      <w:r>
+        <w:rPr>
+          <w:color w:val="00B050"/>
+        </w:rPr>
+        <w:t xml:space="preserve"> -&gt; SVM -&gt; </w:t>
+      </w:r>
+      <w:proofErr w:type="spellStart"/>
+      <w:r>
+        <w:rPr>
+          <w:color w:val="00B050"/>
+        </w:rPr>
+        <w:t>STV.xaml.cs</w:t>
+      </w:r>
+      <w:proofErr w:type="spellEnd"/>
+      <w:r>
+        <w:rPr>
+          <w:color w:val="00B050"/>
+        </w:rPr>
+        <w:t xml:space="preserve"> -&gt; STVM -&gt; </w:t>
+      </w:r>
+      <w:proofErr w:type="spellStart"/>
+      <w:r>
+        <w:rPr>
+          <w:color w:val="00B050"/>
+        </w:rPr>
+        <w:t>STV.xaml.cs</w:t>
+      </w:r>
+      <w:proofErr w:type="spellEnd"/>
+      <w:r>
+        <w:rPr>
+          <w:color w:val="00B050"/>
+        </w:rPr>
+        <w:t xml:space="preserve"> -&gt; STVM -&gt;</w:t>
       </w:r>
     </w:p>
     <w:p>
@@ -453,12 +782,71 @@
           <w:ilvl w:val="1"/>
           <w:numId w:val="2"/>
         </w:numPr>
-      </w:pPr>
-      <w:r>
-        <w:sym w:font="Wingdings" w:char="F0E0"/>
-      </w:r>
-      <w:r>
-        <w:t xml:space="preserve"> Feld ist leer</w:t>
+        <w:rPr>
+          <w:color w:val="00B050"/>
+        </w:rPr>
+      </w:pPr>
+      <w:r>
+        <w:rPr>
+          <w:color w:val="00B050"/>
+        </w:rPr>
+        <w:t xml:space="preserve">Tag-Platzierung: </w:t>
+      </w:r>
+      <w:proofErr w:type="spellStart"/>
+      <w:r>
+        <w:rPr>
+          <w:color w:val="00B050"/>
+        </w:rPr>
+        <w:t>STV.xaml.cs</w:t>
+      </w:r>
+      <w:proofErr w:type="spellEnd"/>
+      <w:r>
+        <w:rPr>
+          <w:color w:val="00B050"/>
+        </w:rPr>
+        <w:t xml:space="preserve"> -&gt; </w:t>
+      </w:r>
+      <w:proofErr w:type="spellStart"/>
+      <w:r>
+        <w:rPr>
+          <w:color w:val="00B050"/>
+        </w:rPr>
+        <w:t>PieMenuItem</w:t>
+      </w:r>
+      <w:proofErr w:type="spellEnd"/>
+      <w:r>
+        <w:rPr>
+          <w:color w:val="00B050"/>
+        </w:rPr>
+        <w:t xml:space="preserve"> </w:t>
+      </w:r>
+      <w:proofErr w:type="spellStart"/>
+      <w:r>
+        <w:rPr>
+          <w:color w:val="00B050"/>
+        </w:rPr>
+        <w:t>SubHeader</w:t>
+      </w:r>
+      <w:proofErr w:type="spellEnd"/>
+      <w:r>
+        <w:rPr>
+          <w:color w:val="00B050"/>
+        </w:rPr>
+        <w:t xml:space="preserve"> </w:t>
+      </w:r>
+      <w:proofErr w:type="spellStart"/>
+      <w:r>
+        <w:rPr>
+          <w:color w:val="00B050"/>
+        </w:rPr>
+        <w:t>get</w:t>
+      </w:r>
+      <w:proofErr w:type="spellEnd"/>
+      <w:r>
+        <w:rPr>
+          <w:color w:val="00B050"/>
+        </w:rPr>
+        <w:t xml:space="preserve"> (für alle Verwendungen) -&gt;</w:t>
       </w:r>
     </w:p>
     <w:p>
@@ -466,70 +854,14 @@
         <w:pStyle w:val="Listenabsatz"/>
         <w:numPr>
           <w:ilvl w:val="0"/>
-          <w:numId w:val="2"/>
-        </w:numPr>
-      </w:pPr>
-      <w:r>
-        <w:t xml:space="preserve">Manuelles Setzen des Tag-Inhalts ebenfalls erst nach </w:t>
-      </w:r>
-      <w:proofErr w:type="spellStart"/>
-      <w:r>
-        <w:t>DependencyProperty</w:t>
-      </w:r>
-      <w:proofErr w:type="spellEnd"/>
-      <w:r>
-        <w:t>-Auflösung</w:t>
-      </w:r>
-    </w:p>
-    <w:p>
-      <w:pPr>
-        <w:pStyle w:val="Listenabsatz"/>
-        <w:numPr>
-          <w:ilvl w:val="1"/>
-          <w:numId w:val="2"/>
-        </w:numPr>
-      </w:pPr>
-      <w:r>
-        <w:t>Setzen innerhalb des</w:t>
-      </w:r>
-    </w:p>
-    <w:p>
-      <w:pPr>
-        <w:pStyle w:val="Listenabsatz"/>
-        <w:numPr>
-          <w:ilvl w:val="0"/>
-          <w:numId w:val="2"/>
-        </w:numPr>
-      </w:pPr>
-      <w:r>
-        <w:t>Das große Problem aller Ansätze:</w:t>
-      </w:r>
-    </w:p>
-    <w:p>
-      <w:pPr>
-        <w:pStyle w:val="Listenabsatz"/>
-        <w:numPr>
-          <w:ilvl w:val="1"/>
-          <w:numId w:val="2"/>
-        </w:numPr>
-      </w:pPr>
-      <w:proofErr w:type="spellStart"/>
-      <w:r>
-        <w:t>PieMenu</w:t>
-      </w:r>
-      <w:proofErr w:type="spellEnd"/>
-      <w:r>
-        <w:t xml:space="preserve"> </w:t>
-      </w:r>
-      <w:proofErr w:type="spellStart"/>
-      <w:r>
-        <w:t>DependencyProperties</w:t>
-      </w:r>
-      <w:proofErr w:type="spellEnd"/>
-      <w:r>
-        <w:t xml:space="preserve">  / Properties werden nicht aktualisiert /zu früh aufgerufen</w:t>
-      </w:r>
-    </w:p>
+          <w:numId w:val="3"/>
+        </w:numPr>
+        <w:rPr>
+          <w:color w:val="00B050"/>
+        </w:rPr>
+      </w:pPr>
+    </w:p>
+    <w:p/>
     <w:p/>
     <w:p/>
     <w:sectPr>
@@ -547,7 +879,7 @@
   <w:abstractNum w:abstractNumId="0">
     <w:nsid w:val="11B16EF6"/>
     <w:multiLevelType w:val="hybridMultilevel"/>
-    <w:tmpl w:val="43DCD670"/>
+    <w:tmpl w:val="9682926E"/>
     <w:lvl w:ilvl="0" w:tplc="04070001">
       <w:start w:val="1"/>
       <w:numFmt w:val="bullet"/>
@@ -658,6 +990,119 @@
     </w:lvl>
   </w:abstractNum>
   <w:abstractNum w:abstractNumId="1">
+    <w:nsid w:val="1F0F4483"/>
+    <w:multiLevelType w:val="hybridMultilevel"/>
+    <w:tmpl w:val="3912B2D0"/>
+    <w:lvl w:ilvl="0" w:tplc="04070001">
+      <w:start w:val="1"/>
+      <w:numFmt w:val="bullet"/>
+      <w:lvlText w:val=""/>
+      <w:lvlJc w:val="left"/>
+      <w:pPr>
+        <w:ind w:left="720" w:hanging="360"/>
+      </w:pPr>
+      <w:rPr>
+        <w:rFonts w:ascii="Symbol" w:hAnsi="Symbol" w:hint="default"/>
+      </w:rPr>
+    </w:lvl>
+    <w:lvl w:ilvl="1" w:tplc="04070003">
+      <w:start w:val="1"/>
+      <w:numFmt w:val="bullet"/>
+      <w:lvlText w:val="o"/>
+      <w:lvlJc w:val="left"/>
+      <w:pPr>
+        <w:ind w:left="1440" w:hanging="360"/>
+      </w:pPr>
+      <w:rPr>
+        <w:rFonts w:ascii="Courier New" w:hAnsi="Courier New" w:cs="Courier New" w:hint="default"/>
+      </w:rPr>
+    </w:lvl>
+    <w:lvl w:ilvl="2" w:tplc="04070005" w:tentative="1">
+      <w:start w:val="1"/>
+      <w:numFmt w:val="bullet"/>
+      <w:lvlText w:val=""/>
+      <w:lvlJc w:val="left"/>
+      <w:pPr>
+        <w:ind w:left="2160" w:hanging="360"/>
+      </w:pPr>
+      <w:rPr>
+        <w:rFonts w:ascii="Wingdings" w:hAnsi="Wingdings" w:hint="default"/>
+      </w:rPr>
+    </w:lvl>
+    <w:lvl w:ilvl="3" w:tplc="04070001" w:tentative="1">
+      <w:start w:val="1"/>
+      <w:numFmt w:val="bullet"/>
+      <w:lvlText w:val=""/>
+      <w:lvlJc w:val="left"/>
+      <w:pPr>
+        <w:ind w:left="2880" w:hanging="360"/>
+      </w:pPr>
+      <w:rPr>
+        <w:rFonts w:ascii="Symbol" w:hAnsi="Symbol" w:hint="default"/>
+      </w:rPr>
+    </w:lvl>
+    <w:lvl w:ilvl="4" w:tplc="04070003" w:tentative="1">
+      <w:start w:val="1"/>
+      <w:numFmt w:val="bullet"/>
+      <w:lvlText w:val="o"/>
+      <w:lvlJc w:val="left"/>
+      <w:pPr>
+        <w:ind w:left="3600" w:hanging="360"/>
+      </w:pPr>
+      <w:rPr>
+        <w:rFonts w:ascii="Courier New" w:hAnsi="Courier New" w:cs="Courier New" w:hint="default"/>
+      </w:rPr>
+    </w:lvl>
+    <w:lvl w:ilvl="5" w:tplc="04070005" w:tentative="1">
+      <w:start w:val="1"/>
+      <w:numFmt w:val="bullet"/>
+      <w:lvlText w:val=""/>
+      <w:lvlJc w:val="left"/>
+      <w:pPr>
+        <w:ind w:left="4320" w:hanging="360"/>
+      </w:pPr>
+      <w:rPr>
+        <w:rFonts w:ascii="Wingdings" w:hAnsi="Wingdings" w:hint="default"/>
+      </w:rPr>
+    </w:lvl>
+    <w:lvl w:ilvl="6" w:tplc="04070001" w:tentative="1">
+      <w:start w:val="1"/>
+      <w:numFmt w:val="bullet"/>
+      <w:lvlText w:val=""/>
+      <w:lvlJc w:val="left"/>
+      <w:pPr>
+        <w:ind w:left="5040" w:hanging="360"/>
+      </w:pPr>
+      <w:rPr>
+        <w:rFonts w:ascii="Symbol" w:hAnsi="Symbol" w:hint="default"/>
+      </w:rPr>
+    </w:lvl>
+    <w:lvl w:ilvl="7" w:tplc="04070003" w:tentative="1">
+      <w:start w:val="1"/>
+      <w:numFmt w:val="bullet"/>
+      <w:lvlText w:val="o"/>
+      <w:lvlJc w:val="left"/>
+      <w:pPr>
+        <w:ind w:left="5760" w:hanging="360"/>
+      </w:pPr>
+      <w:rPr>
+        <w:rFonts w:ascii="Courier New" w:hAnsi="Courier New" w:cs="Courier New" w:hint="default"/>
+      </w:rPr>
+    </w:lvl>
+    <w:lvl w:ilvl="8" w:tplc="04070005" w:tentative="1">
+      <w:start w:val="1"/>
+      <w:numFmt w:val="bullet"/>
+      <w:lvlText w:val=""/>
+      <w:lvlJc w:val="left"/>
+      <w:pPr>
+        <w:ind w:left="6480" w:hanging="360"/>
+      </w:pPr>
+      <w:rPr>
+        <w:rFonts w:ascii="Wingdings" w:hAnsi="Wingdings" w:hint="default"/>
+      </w:rPr>
+    </w:lvl>
+  </w:abstractNum>
+  <w:abstractNum w:abstractNumId="2">
     <w:nsid w:val="7AB82B9B"/>
     <w:multiLevelType w:val="hybridMultilevel"/>
     <w:tmpl w:val="04662168"/>
@@ -771,10 +1216,13 @@
     </w:lvl>
   </w:abstractNum>
   <w:num w:numId="1">
-    <w:abstractNumId w:val="1"/>
+    <w:abstractNumId w:val="2"/>
   </w:num>
   <w:num w:numId="2">
     <w:abstractNumId w:val="0"/>
+  </w:num>
+  <w:num w:numId="3">
+    <w:abstractNumId w:val="1"/>
   </w:num>
 </w:numbering>
 </file>

</xml_diff>

<commit_message>
Calculating and filtering visible tag options
Displayed options not filtered right now, has to be adjusted.
</commit_message>
<xml_diff>
--- a/architecture/Pie Menu.docx
+++ b/architecture/Pie Menu.docx
@@ -7,8 +7,13 @@
         <w:pStyle w:val="Titel"/>
         <w:jc w:val="center"/>
       </w:pPr>
-      <w:r>
-        <w:t>Pie Menu</w:t>
+      <w:proofErr w:type="spellStart"/>
+      <w:r>
+        <w:t>Pie</w:t>
+      </w:r>
+      <w:proofErr w:type="spellEnd"/>
+      <w:r>
+        <w:t xml:space="preserve"> Menu</w:t>
       </w:r>
     </w:p>
     <w:p/>
@@ -20,9 +25,19 @@
           <w:numId w:val="1"/>
         </w:numPr>
       </w:pPr>
-      <w:r>
-        <w:t>Pie Menu.cs</w:t>
-      </w:r>
+      <w:proofErr w:type="spellStart"/>
+      <w:r>
+        <w:t>Pie</w:t>
+      </w:r>
+      <w:proofErr w:type="spellEnd"/>
+      <w:r>
+        <w:t xml:space="preserve"> </w:t>
+      </w:r>
+      <w:proofErr w:type="spellStart"/>
+      <w:r>
+        <w:t>Menu.cs</w:t>
+      </w:r>
+      <w:proofErr w:type="spellEnd"/>
     </w:p>
     <w:p>
       <w:pPr>
@@ -32,8 +47,21 @@
           <w:numId w:val="1"/>
         </w:numPr>
       </w:pPr>
-      <w:r>
-        <w:t>DependencyProperties: Werte können hierdurch im XAML-PieMenu-Element verwendet werden</w:t>
+      <w:proofErr w:type="spellStart"/>
+      <w:r>
+        <w:t>DependencyProperties</w:t>
+      </w:r>
+      <w:proofErr w:type="spellEnd"/>
+      <w:r>
+        <w:t>: Werte können hierdurch im XAML-</w:t>
+      </w:r>
+      <w:proofErr w:type="spellStart"/>
+      <w:r>
+        <w:t>PieMenu</w:t>
+      </w:r>
+      <w:proofErr w:type="spellEnd"/>
+      <w:r>
+        <w:t>-Element verwendet werden</w:t>
       </w:r>
     </w:p>
     <w:p>
@@ -44,8 +72,13 @@
           <w:numId w:val="1"/>
         </w:numPr>
       </w:pPr>
-      <w:r>
-        <w:t>DrawMenu(…): Zeichnet den Kreis letztendlich</w:t>
+      <w:proofErr w:type="spellStart"/>
+      <w:r>
+        <w:t>DrawMenu</w:t>
+      </w:r>
+      <w:proofErr w:type="spellEnd"/>
+      <w:r>
+        <w:t>(…): Zeichnet den Kreis letztendlich</w:t>
       </w:r>
     </w:p>
     <w:p>
@@ -59,12 +92,14 @@
       <w:r>
         <w:t xml:space="preserve">Bestimmt </w:t>
       </w:r>
+      <w:proofErr w:type="spellStart"/>
       <w:r>
         <w:t>full_sect</w:t>
       </w:r>
       <w:r>
         <w:t>or</w:t>
       </w:r>
+      <w:proofErr w:type="spellEnd"/>
     </w:p>
     <w:p>
       <w:pPr>
@@ -78,7 +113,15 @@
         <w:t>Berechnet Innen- und Außenradius</w:t>
       </w:r>
       <w:r>
-        <w:t>, GapAngle, Zentrum</w:t>
+        <w:t xml:space="preserve">, </w:t>
+      </w:r>
+      <w:proofErr w:type="spellStart"/>
+      <w:r>
+        <w:t>GapAngle</w:t>
+      </w:r>
+      <w:proofErr w:type="spellEnd"/>
+      <w:r>
+        <w:t>, Zentrum</w:t>
       </w:r>
     </w:p>
     <w:p>
@@ -96,7 +139,21 @@
         <w:rPr>
           <w:b/>
         </w:rPr>
-        <w:t>Erstelle PathFigure und füge Segmente hinzu</w:t>
+        <w:t xml:space="preserve">Erstelle </w:t>
+      </w:r>
+      <w:proofErr w:type="spellStart"/>
+      <w:r>
+        <w:rPr>
+          <w:b/>
+        </w:rPr>
+        <w:t>PathFigure</w:t>
+      </w:r>
+      <w:proofErr w:type="spellEnd"/>
+      <w:r>
+        <w:rPr>
+          <w:b/>
+        </w:rPr>
+        <w:t xml:space="preserve"> und füge Segmente hinzu</w:t>
       </w:r>
     </w:p>
     <w:p>
@@ -114,7 +171,35 @@
         <w:rPr>
           <w:b/>
         </w:rPr>
-        <w:t>Erstelle PathGeometry und füge PathFigure hinzu</w:t>
+        <w:t xml:space="preserve">Erstelle </w:t>
+      </w:r>
+      <w:proofErr w:type="spellStart"/>
+      <w:r>
+        <w:rPr>
+          <w:b/>
+        </w:rPr>
+        <w:t>PathGeometry</w:t>
+      </w:r>
+      <w:proofErr w:type="spellEnd"/>
+      <w:r>
+        <w:rPr>
+          <w:b/>
+        </w:rPr>
+        <w:t xml:space="preserve"> und füge </w:t>
+      </w:r>
+      <w:proofErr w:type="spellStart"/>
+      <w:r>
+        <w:rPr>
+          <w:b/>
+        </w:rPr>
+        <w:t>PathFigure</w:t>
+      </w:r>
+      <w:proofErr w:type="spellEnd"/>
+      <w:r>
+        <w:rPr>
+          <w:b/>
+        </w:rPr>
+        <w:t xml:space="preserve"> hinzu</w:t>
       </w:r>
     </w:p>
     <w:p>
@@ -126,8 +211,21 @@
         </w:numPr>
       </w:pPr>
       <w:r>
-        <w:t>Setzte Background + Border Brush</w:t>
-      </w:r>
+        <w:t xml:space="preserve">Setzte Background + </w:t>
+      </w:r>
+      <w:proofErr w:type="spellStart"/>
+      <w:r>
+        <w:t>Border</w:t>
+      </w:r>
+      <w:proofErr w:type="spellEnd"/>
+      <w:r>
+        <w:t xml:space="preserve"> </w:t>
+      </w:r>
+      <w:proofErr w:type="spellStart"/>
+      <w:r>
+        <w:t>Brush</w:t>
+      </w:r>
+      <w:proofErr w:type="spellEnd"/>
     </w:p>
     <w:p>
       <w:pPr>
@@ -137,9 +235,11 @@
           <w:numId w:val="1"/>
         </w:numPr>
       </w:pPr>
+      <w:proofErr w:type="spellStart"/>
       <w:r>
         <w:t>DrawGeometry</w:t>
       </w:r>
+      <w:proofErr w:type="spellEnd"/>
     </w:p>
     <w:p>
       <w:pPr>
@@ -150,7 +250,23 @@
         </w:numPr>
       </w:pPr>
       <w:r>
-        <w:t>Erstelle Formatted Text und setze dessen Punkt und Drehwinkel (RotateTransform)</w:t>
+        <w:t xml:space="preserve">Erstelle </w:t>
+      </w:r>
+      <w:proofErr w:type="spellStart"/>
+      <w:r>
+        <w:t>Formatted</w:t>
+      </w:r>
+      <w:proofErr w:type="spellEnd"/>
+      <w:r>
+        <w:t xml:space="preserve"> Text und setze dessen Punkt und Drehwinkel (</w:t>
+      </w:r>
+      <w:proofErr w:type="spellStart"/>
+      <w:r>
+        <w:t>RotateTransform</w:t>
+      </w:r>
+      <w:proofErr w:type="spellEnd"/>
+      <w:r>
+        <w:t>)</w:t>
       </w:r>
     </w:p>
     <w:p>
@@ -173,9 +289,11 @@
           <w:numId w:val="1"/>
         </w:numPr>
       </w:pPr>
+      <w:proofErr w:type="spellStart"/>
       <w:r>
         <w:t>PieMenuItem.cs</w:t>
       </w:r>
+      <w:proofErr w:type="spellEnd"/>
     </w:p>
     <w:p>
       <w:pPr>
@@ -185,17 +303,32 @@
           <w:numId w:val="1"/>
         </w:numPr>
       </w:pPr>
-      <w:r>
-        <w:t>DependencyProperties: Werte können hierdurch im XAML-PieMenuItem-Element verwendet werden</w:t>
+      <w:proofErr w:type="spellStart"/>
+      <w:r>
+        <w:t>DependencyProperties</w:t>
+      </w:r>
+      <w:proofErr w:type="spellEnd"/>
+      <w:r>
+        <w:t>: Werte können hierdurch im XAML-</w:t>
+      </w:r>
+      <w:proofErr w:type="spellStart"/>
+      <w:r>
+        <w:t>PieMenuItem</w:t>
+      </w:r>
+      <w:proofErr w:type="spellEnd"/>
+      <w:r>
+        <w:t>-Element verwendet werden</w:t>
       </w:r>
     </w:p>
     <w:p>
       <w:pPr>
         <w:pStyle w:val="berschrift1"/>
       </w:pPr>
+      <w:proofErr w:type="spellStart"/>
       <w:r>
         <w:t>ToDo</w:t>
       </w:r>
+      <w:proofErr w:type="spellEnd"/>
     </w:p>
     <w:p>
       <w:pPr>
@@ -205,25 +338,18 @@
           <w:numId w:val="4"/>
         </w:numPr>
       </w:pPr>
-      <w:r>
-        <w:t>Hide des PieMenu: IsMenuVisible kann nicht ausgelesen werden</w:t>
-      </w:r>
-      <w:r>
-        <w:t>? -&gt; Ausprobieren: PieMenu DataContext auf  DynamicResource TagDM setzen</w:t>
-      </w:r>
       <w:bookmarkStart w:id="0" w:name="_GoBack"/>
       <w:bookmarkEnd w:id="0"/>
-    </w:p>
-    <w:p>
-      <w:pPr>
-        <w:pStyle w:val="Listenabsatz"/>
-        <w:numPr>
-          <w:ilvl w:val="0"/>
-          <w:numId w:val="4"/>
-        </w:numPr>
-      </w:pPr>
-      <w:r>
-        <w:t>Binding noch umsetzen? Zwischenzeitige Behandlung der ObservableCollections als List verhindert?</w:t>
+      <w:r>
+        <w:t xml:space="preserve">Binding noch umsetzen? Zwischenzeitige Behandlung der </w:t>
+      </w:r>
+      <w:proofErr w:type="spellStart"/>
+      <w:r>
+        <w:t>ObservableCollections</w:t>
+      </w:r>
+      <w:proofErr w:type="spellEnd"/>
+      <w:r>
+        <w:t xml:space="preserve"> als List verhindert?</w:t>
       </w:r>
     </w:p>
     <w:p/>
@@ -235,13 +361,23 @@
           <w:sz w:val="28"/>
         </w:rPr>
       </w:pPr>
+      <w:proofErr w:type="spellStart"/>
       <w:r>
         <w:rPr>
           <w:b/>
           <w:color w:val="00B050"/>
           <w:sz w:val="28"/>
         </w:rPr>
-        <w:t>Solved Problems</w:t>
+        <w:t>Solved</w:t>
+      </w:r>
+      <w:proofErr w:type="spellEnd"/>
+      <w:r>
+        <w:rPr>
+          <w:b/>
+          <w:color w:val="00B050"/>
+          <w:sz w:val="28"/>
+        </w:rPr>
+        <w:t xml:space="preserve"> Problems</w:t>
       </w:r>
     </w:p>
     <w:p>
@@ -259,7 +395,35 @@
         <w:rPr>
           <w:color w:val="00B050"/>
         </w:rPr>
-        <w:t>Problem, dass Variablen des PieMenu nicht duch Binding aktualisiert werden, durch Code-Behind-Werte-Aktualisierung gelöst</w:t>
+        <w:t xml:space="preserve">Problem, dass Variablen des </w:t>
+      </w:r>
+      <w:proofErr w:type="spellStart"/>
+      <w:r>
+        <w:rPr>
+          <w:color w:val="00B050"/>
+        </w:rPr>
+        <w:t>PieMenu</w:t>
+      </w:r>
+      <w:proofErr w:type="spellEnd"/>
+      <w:r>
+        <w:rPr>
+          <w:color w:val="00B050"/>
+        </w:rPr>
+        <w:t xml:space="preserve"> nicht </w:t>
+      </w:r>
+      <w:proofErr w:type="spellStart"/>
+      <w:r>
+        <w:rPr>
+          <w:color w:val="00B050"/>
+        </w:rPr>
+        <w:t>duch</w:t>
+      </w:r>
+      <w:proofErr w:type="spellEnd"/>
+      <w:r>
+        <w:rPr>
+          <w:color w:val="00B050"/>
+        </w:rPr>
+        <w:t xml:space="preserve"> Binding aktualisiert werden, durch Code-Behind-Werte-Aktualisierung gelöst</w:t>
       </w:r>
     </w:p>
     <w:p>
@@ -277,8 +441,58 @@
         <w:rPr>
           <w:color w:val="00B050"/>
         </w:rPr>
-        <w:t>Problem: Binding wird erst nach OnRender des PieMenu  aktualisiert. Wie kann OnRender nach erfolgreichem Binding erneut ausgeführt werden? -&gt; pieMenu.InvalidateVisual</w:t>
-      </w:r>
+        <w:t xml:space="preserve">Problem: Binding wird erst nach </w:t>
+      </w:r>
+      <w:proofErr w:type="spellStart"/>
+      <w:r>
+        <w:rPr>
+          <w:color w:val="00B050"/>
+        </w:rPr>
+        <w:t>OnRender</w:t>
+      </w:r>
+      <w:proofErr w:type="spellEnd"/>
+      <w:r>
+        <w:rPr>
+          <w:color w:val="00B050"/>
+        </w:rPr>
+        <w:t xml:space="preserve"> des </w:t>
+      </w:r>
+      <w:proofErr w:type="spellStart"/>
+      <w:r>
+        <w:rPr>
+          <w:color w:val="00B050"/>
+        </w:rPr>
+        <w:t>PieMenu</w:t>
+      </w:r>
+      <w:proofErr w:type="spellEnd"/>
+      <w:r>
+        <w:rPr>
+          <w:color w:val="00B050"/>
+        </w:rPr>
+        <w:t xml:space="preserve">  aktualisiert. Wie kann </w:t>
+      </w:r>
+      <w:proofErr w:type="spellStart"/>
+      <w:r>
+        <w:rPr>
+          <w:color w:val="00B050"/>
+        </w:rPr>
+        <w:t>OnRender</w:t>
+      </w:r>
+      <w:proofErr w:type="spellEnd"/>
+      <w:r>
+        <w:rPr>
+          <w:color w:val="00B050"/>
+        </w:rPr>
+        <w:t xml:space="preserve"> nach erfolgreichem Binding erneut ausgeführt werden? -&gt; </w:t>
+      </w:r>
+      <w:proofErr w:type="spellStart"/>
+      <w:r>
+        <w:rPr>
+          <w:color w:val="00B050"/>
+        </w:rPr>
+        <w:t>pieMenu.InvalidateVisual</w:t>
+      </w:r>
+      <w:proofErr w:type="spellEnd"/>
     </w:p>
     <w:p>
       <w:pPr>
@@ -313,7 +527,77 @@
         <w:rPr>
           <w:color w:val="00B050"/>
         </w:rPr>
-        <w:t>Unterschiedliche Sources haben Binding erschwert. Mit dynamicResource konnten für jeden TagView und jedes PieMenuItem eigene Sources definiert werden</w:t>
+        <w:t xml:space="preserve">Unterschiedliche </w:t>
+      </w:r>
+      <w:proofErr w:type="spellStart"/>
+      <w:r>
+        <w:rPr>
+          <w:color w:val="00B050"/>
+        </w:rPr>
+        <w:t>Sources</w:t>
+      </w:r>
+      <w:proofErr w:type="spellEnd"/>
+      <w:r>
+        <w:rPr>
+          <w:color w:val="00B050"/>
+        </w:rPr>
+        <w:t xml:space="preserve"> haben Binding erschwert. Mit </w:t>
+      </w:r>
+      <w:proofErr w:type="spellStart"/>
+      <w:r>
+        <w:rPr>
+          <w:color w:val="00B050"/>
+        </w:rPr>
+        <w:t>dynamicResource</w:t>
+      </w:r>
+      <w:proofErr w:type="spellEnd"/>
+      <w:r>
+        <w:rPr>
+          <w:color w:val="00B050"/>
+        </w:rPr>
+        <w:t xml:space="preserve"> konnten für jeden </w:t>
+      </w:r>
+      <w:proofErr w:type="spellStart"/>
+      <w:r>
+        <w:rPr>
+          <w:color w:val="00B050"/>
+        </w:rPr>
+        <w:t>TagView</w:t>
+      </w:r>
+      <w:proofErr w:type="spellEnd"/>
+      <w:r>
+        <w:rPr>
+          <w:color w:val="00B050"/>
+        </w:rPr>
+        <w:t xml:space="preserve"> und jedes </w:t>
+      </w:r>
+      <w:proofErr w:type="spellStart"/>
+      <w:r>
+        <w:rPr>
+          <w:color w:val="00B050"/>
+        </w:rPr>
+        <w:t>PieMenuItem</w:t>
+      </w:r>
+      <w:proofErr w:type="spellEnd"/>
+      <w:r>
+        <w:rPr>
+          <w:color w:val="00B050"/>
+        </w:rPr>
+        <w:t xml:space="preserve"> eigene </w:t>
+      </w:r>
+      <w:proofErr w:type="spellStart"/>
+      <w:r>
+        <w:rPr>
+          <w:color w:val="00B050"/>
+        </w:rPr>
+        <w:t>Sources</w:t>
+      </w:r>
+      <w:proofErr w:type="spellEnd"/>
+      <w:r>
+        <w:rPr>
+          <w:color w:val="00B050"/>
+        </w:rPr>
+        <w:t xml:space="preserve"> definiert werden</w:t>
       </w:r>
     </w:p>
     <w:p>
@@ -331,7 +615,105 @@
         <w:rPr>
           <w:color w:val="00B050"/>
         </w:rPr>
-        <w:t>Mit &lt;h:BindingProxy x:Key="proxy" Data="{Binding}" /&gt; als Resource und Verwendung durch {Binding Data.BindingTest1, Source={StaticResource proxy}} können die Werte gebindet werden. Allerdings werden diese erst nach Auslösen eines Commands sichtbar. Und auch nur wenn der Header richtig gebindet ist. Falls dieser null ist wird das Binding nicht aktualisiert:</w:t>
+        <w:t>Mit &lt;</w:t>
+      </w:r>
+      <w:proofErr w:type="spellStart"/>
+      <w:r>
+        <w:rPr>
+          <w:color w:val="00B050"/>
+        </w:rPr>
+        <w:t>h:BindingProxy</w:t>
+      </w:r>
+      <w:proofErr w:type="spellEnd"/>
+      <w:r>
+        <w:rPr>
+          <w:color w:val="00B050"/>
+        </w:rPr>
+        <w:t xml:space="preserve"> x:Key="proxy" Data="{Binding}" /&gt; als </w:t>
+      </w:r>
+      <w:proofErr w:type="spellStart"/>
+      <w:r>
+        <w:rPr>
+          <w:color w:val="00B050"/>
+        </w:rPr>
+        <w:t>Resource</w:t>
+      </w:r>
+      <w:proofErr w:type="spellEnd"/>
+      <w:r>
+        <w:rPr>
+          <w:color w:val="00B050"/>
+        </w:rPr>
+        <w:t xml:space="preserve"> und Verwendung durch {Binding Data.BindingTest1, Source={</w:t>
+      </w:r>
+      <w:proofErr w:type="spellStart"/>
+      <w:r>
+        <w:rPr>
+          <w:color w:val="00B050"/>
+        </w:rPr>
+        <w:t>StaticResource</w:t>
+      </w:r>
+      <w:proofErr w:type="spellEnd"/>
+      <w:r>
+        <w:rPr>
+          <w:color w:val="00B050"/>
+        </w:rPr>
+        <w:t xml:space="preserve"> </w:t>
+      </w:r>
+      <w:proofErr w:type="spellStart"/>
+      <w:r>
+        <w:rPr>
+          <w:color w:val="00B050"/>
+        </w:rPr>
+        <w:t>proxy</w:t>
+      </w:r>
+      <w:proofErr w:type="spellEnd"/>
+      <w:r>
+        <w:rPr>
+          <w:color w:val="00B050"/>
+        </w:rPr>
+        <w:t xml:space="preserve">}} können die Werte </w:t>
+      </w:r>
+      <w:proofErr w:type="spellStart"/>
+      <w:r>
+        <w:rPr>
+          <w:color w:val="00B050"/>
+        </w:rPr>
+        <w:t>gebindet</w:t>
+      </w:r>
+      <w:proofErr w:type="spellEnd"/>
+      <w:r>
+        <w:rPr>
+          <w:color w:val="00B050"/>
+        </w:rPr>
+        <w:t xml:space="preserve"> werden. Allerdings werden diese erst nach Auslösen eines </w:t>
+      </w:r>
+      <w:proofErr w:type="spellStart"/>
+      <w:r>
+        <w:rPr>
+          <w:color w:val="00B050"/>
+        </w:rPr>
+        <w:t>Commands</w:t>
+      </w:r>
+      <w:proofErr w:type="spellEnd"/>
+      <w:r>
+        <w:rPr>
+          <w:color w:val="00B050"/>
+        </w:rPr>
+        <w:t xml:space="preserve"> sichtbar. Und auch nur wenn der Header richtig </w:t>
+      </w:r>
+      <w:proofErr w:type="spellStart"/>
+      <w:r>
+        <w:rPr>
+          <w:color w:val="00B050"/>
+        </w:rPr>
+        <w:t>gebindet</w:t>
+      </w:r>
+      <w:proofErr w:type="spellEnd"/>
+      <w:r>
+        <w:rPr>
+          <w:color w:val="00B050"/>
+        </w:rPr>
+        <w:t xml:space="preserve"> ist. Falls dieser null ist wird das Binding nicht aktualisiert:</w:t>
       </w:r>
     </w:p>
     <w:p>
@@ -367,8 +749,49 @@
         <w:rPr>
           <w:color w:val="00B050"/>
         </w:rPr>
-        <w:lastRenderedPageBreak/>
-        <w:t>Start der Anwendung: SV.xaml.cs -&gt; SVM -&gt; STV.xaml.cs -&gt; STVM -&gt; STV.xaml.cs -&gt; STVM -&gt;</w:t>
+        <w:t xml:space="preserve">Start der Anwendung: </w:t>
+      </w:r>
+      <w:proofErr w:type="spellStart"/>
+      <w:r>
+        <w:rPr>
+          <w:color w:val="00B050"/>
+        </w:rPr>
+        <w:t>SV.xaml.cs</w:t>
+      </w:r>
+      <w:proofErr w:type="spellEnd"/>
+      <w:r>
+        <w:rPr>
+          <w:color w:val="00B050"/>
+        </w:rPr>
+        <w:t xml:space="preserve"> -&gt; SVM -&gt; </w:t>
+      </w:r>
+      <w:proofErr w:type="spellStart"/>
+      <w:r>
+        <w:rPr>
+          <w:color w:val="00B050"/>
+        </w:rPr>
+        <w:t>STV.xaml.cs</w:t>
+      </w:r>
+      <w:proofErr w:type="spellEnd"/>
+      <w:r>
+        <w:rPr>
+          <w:color w:val="00B050"/>
+        </w:rPr>
+        <w:t xml:space="preserve"> -&gt; STVM -&gt; </w:t>
+      </w:r>
+      <w:proofErr w:type="spellStart"/>
+      <w:r>
+        <w:rPr>
+          <w:color w:val="00B050"/>
+        </w:rPr>
+        <w:t>STV.xaml.cs</w:t>
+      </w:r>
+      <w:proofErr w:type="spellEnd"/>
+      <w:r>
+        <w:rPr>
+          <w:color w:val="00B050"/>
+        </w:rPr>
+        <w:t xml:space="preserve"> -&gt; STVM -&gt;</w:t>
       </w:r>
     </w:p>
     <w:p>
@@ -386,7 +809,64 @@
         <w:rPr>
           <w:color w:val="00B050"/>
         </w:rPr>
-        <w:t>Tag-Platzierung: STV.xaml.cs -&gt; PieMenuItem SubHeader get (für alle Verwendungen) -&gt;</w:t>
+        <w:lastRenderedPageBreak/>
+        <w:t xml:space="preserve">Tag-Platzierung: </w:t>
+      </w:r>
+      <w:proofErr w:type="spellStart"/>
+      <w:r>
+        <w:rPr>
+          <w:color w:val="00B050"/>
+        </w:rPr>
+        <w:t>STV.xaml.cs</w:t>
+      </w:r>
+      <w:proofErr w:type="spellEnd"/>
+      <w:r>
+        <w:rPr>
+          <w:color w:val="00B050"/>
+        </w:rPr>
+        <w:t xml:space="preserve"> -&gt; </w:t>
+      </w:r>
+      <w:proofErr w:type="spellStart"/>
+      <w:r>
+        <w:rPr>
+          <w:color w:val="00B050"/>
+        </w:rPr>
+        <w:t>PieMenuItem</w:t>
+      </w:r>
+      <w:proofErr w:type="spellEnd"/>
+      <w:r>
+        <w:rPr>
+          <w:color w:val="00B050"/>
+        </w:rPr>
+        <w:t xml:space="preserve"> </w:t>
+      </w:r>
+      <w:proofErr w:type="spellStart"/>
+      <w:r>
+        <w:rPr>
+          <w:color w:val="00B050"/>
+        </w:rPr>
+        <w:t>SubHeader</w:t>
+      </w:r>
+      <w:proofErr w:type="spellEnd"/>
+      <w:r>
+        <w:rPr>
+          <w:color w:val="00B050"/>
+        </w:rPr>
+        <w:t xml:space="preserve"> </w:t>
+      </w:r>
+      <w:proofErr w:type="spellStart"/>
+      <w:r>
+        <w:rPr>
+          <w:color w:val="00B050"/>
+        </w:rPr>
+        <w:t>get</w:t>
+      </w:r>
+      <w:proofErr w:type="spellEnd"/>
+      <w:r>
+        <w:rPr>
+          <w:color w:val="00B050"/>
+        </w:rPr>
+        <w:t xml:space="preserve"> (für alle Verwendungen) -&gt;</w:t>
       </w:r>
     </w:p>
     <w:p>

</xml_diff>

<commit_message>
Breadcrumb works. Created basic infoView classes.
InfoView not used right now. Has to be adjuted.
</commit_message>
<xml_diff>
--- a/architecture/Pie Menu.docx
+++ b/architecture/Pie Menu.docx
@@ -7,13 +7,8 @@
         <w:pStyle w:val="Titel"/>
         <w:jc w:val="center"/>
       </w:pPr>
-      <w:proofErr w:type="spellStart"/>
-      <w:r>
-        <w:t>Pie</w:t>
-      </w:r>
-      <w:proofErr w:type="spellEnd"/>
-      <w:r>
-        <w:t xml:space="preserve"> Menu</w:t>
+      <w:r>
+        <w:t>Pie Menu</w:t>
       </w:r>
     </w:p>
     <w:p/>
@@ -25,19 +20,9 @@
           <w:numId w:val="1"/>
         </w:numPr>
       </w:pPr>
-      <w:proofErr w:type="spellStart"/>
-      <w:r>
-        <w:t>Pie</w:t>
-      </w:r>
-      <w:proofErr w:type="spellEnd"/>
-      <w:r>
-        <w:t xml:space="preserve"> </w:t>
-      </w:r>
-      <w:proofErr w:type="spellStart"/>
-      <w:r>
-        <w:t>Menu.cs</w:t>
-      </w:r>
-      <w:proofErr w:type="spellEnd"/>
+      <w:r>
+        <w:t>Pie Menu.cs</w:t>
+      </w:r>
     </w:p>
     <w:p>
       <w:pPr>
@@ -47,21 +32,8 @@
           <w:numId w:val="1"/>
         </w:numPr>
       </w:pPr>
-      <w:proofErr w:type="spellStart"/>
-      <w:r>
-        <w:t>DependencyProperties</w:t>
-      </w:r>
-      <w:proofErr w:type="spellEnd"/>
-      <w:r>
-        <w:t>: Werte können hierdurch im XAML-</w:t>
-      </w:r>
-      <w:proofErr w:type="spellStart"/>
-      <w:r>
-        <w:t>PieMenu</w:t>
-      </w:r>
-      <w:proofErr w:type="spellEnd"/>
-      <w:r>
-        <w:t>-Element verwendet werden</w:t>
+      <w:r>
+        <w:t>DependencyProperties: Werte können hierdurch im XAML-PieMenu-Element verwendet werden</w:t>
       </w:r>
     </w:p>
     <w:p>
@@ -72,13 +44,8 @@
           <w:numId w:val="1"/>
         </w:numPr>
       </w:pPr>
-      <w:proofErr w:type="spellStart"/>
-      <w:r>
-        <w:t>DrawMenu</w:t>
-      </w:r>
-      <w:proofErr w:type="spellEnd"/>
-      <w:r>
-        <w:t>(…): Zeichnet den Kreis letztendlich</w:t>
+      <w:r>
+        <w:t>DrawMenu(…): Zeichnet den Kreis letztendlich</w:t>
       </w:r>
     </w:p>
     <w:p>
@@ -92,14 +59,12 @@
       <w:r>
         <w:t xml:space="preserve">Bestimmt </w:t>
       </w:r>
-      <w:proofErr w:type="spellStart"/>
       <w:r>
         <w:t>full_sect</w:t>
       </w:r>
       <w:r>
         <w:t>or</w:t>
       </w:r>
-      <w:proofErr w:type="spellEnd"/>
     </w:p>
     <w:p>
       <w:pPr>
@@ -113,15 +78,7 @@
         <w:t>Berechnet Innen- und Außenradius</w:t>
       </w:r>
       <w:r>
-        <w:t xml:space="preserve">, </w:t>
-      </w:r>
-      <w:proofErr w:type="spellStart"/>
-      <w:r>
-        <w:t>GapAngle</w:t>
-      </w:r>
-      <w:proofErr w:type="spellEnd"/>
-      <w:r>
-        <w:t>, Zentrum</w:t>
+        <w:t>, GapAngle, Zentrum</w:t>
       </w:r>
     </w:p>
     <w:p>
@@ -139,21 +96,7 @@
         <w:rPr>
           <w:b/>
         </w:rPr>
-        <w:t xml:space="preserve">Erstelle </w:t>
-      </w:r>
-      <w:proofErr w:type="spellStart"/>
-      <w:r>
-        <w:rPr>
-          <w:b/>
-        </w:rPr>
-        <w:t>PathFigure</w:t>
-      </w:r>
-      <w:proofErr w:type="spellEnd"/>
-      <w:r>
-        <w:rPr>
-          <w:b/>
-        </w:rPr>
-        <w:t xml:space="preserve"> und füge Segmente hinzu</w:t>
+        <w:t>Erstelle PathFigure und füge Segmente hinzu</w:t>
       </w:r>
     </w:p>
     <w:p>
@@ -171,35 +114,7 @@
         <w:rPr>
           <w:b/>
         </w:rPr>
-        <w:t xml:space="preserve">Erstelle </w:t>
-      </w:r>
-      <w:proofErr w:type="spellStart"/>
-      <w:r>
-        <w:rPr>
-          <w:b/>
-        </w:rPr>
-        <w:t>PathGeometry</w:t>
-      </w:r>
-      <w:proofErr w:type="spellEnd"/>
-      <w:r>
-        <w:rPr>
-          <w:b/>
-        </w:rPr>
-        <w:t xml:space="preserve"> und füge </w:t>
-      </w:r>
-      <w:proofErr w:type="spellStart"/>
-      <w:r>
-        <w:rPr>
-          <w:b/>
-        </w:rPr>
-        <w:t>PathFigure</w:t>
-      </w:r>
-      <w:proofErr w:type="spellEnd"/>
-      <w:r>
-        <w:rPr>
-          <w:b/>
-        </w:rPr>
-        <w:t xml:space="preserve"> hinzu</w:t>
+        <w:t>Erstelle PathGeometry und füge PathFigure hinzu</w:t>
       </w:r>
     </w:p>
     <w:p>
@@ -211,21 +126,8 @@
         </w:numPr>
       </w:pPr>
       <w:r>
-        <w:t xml:space="preserve">Setzte Background + </w:t>
-      </w:r>
-      <w:proofErr w:type="spellStart"/>
-      <w:r>
-        <w:t>Border</w:t>
-      </w:r>
-      <w:proofErr w:type="spellEnd"/>
-      <w:r>
-        <w:t xml:space="preserve"> </w:t>
-      </w:r>
-      <w:proofErr w:type="spellStart"/>
-      <w:r>
-        <w:t>Brush</w:t>
-      </w:r>
-      <w:proofErr w:type="spellEnd"/>
+        <w:t>Setzte Background + Border Brush</w:t>
+      </w:r>
     </w:p>
     <w:p>
       <w:pPr>
@@ -235,11 +137,9 @@
           <w:numId w:val="1"/>
         </w:numPr>
       </w:pPr>
-      <w:proofErr w:type="spellStart"/>
       <w:r>
         <w:t>DrawGeometry</w:t>
       </w:r>
-      <w:proofErr w:type="spellEnd"/>
     </w:p>
     <w:p>
       <w:pPr>
@@ -250,23 +150,7 @@
         </w:numPr>
       </w:pPr>
       <w:r>
-        <w:t xml:space="preserve">Erstelle </w:t>
-      </w:r>
-      <w:proofErr w:type="spellStart"/>
-      <w:r>
-        <w:t>Formatted</w:t>
-      </w:r>
-      <w:proofErr w:type="spellEnd"/>
-      <w:r>
-        <w:t xml:space="preserve"> Text und setze dessen Punkt und Drehwinkel (</w:t>
-      </w:r>
-      <w:proofErr w:type="spellStart"/>
-      <w:r>
-        <w:t>RotateTransform</w:t>
-      </w:r>
-      <w:proofErr w:type="spellEnd"/>
-      <w:r>
-        <w:t>)</w:t>
+        <w:t>Erstelle Formatted Text und setze dessen Punkt und Drehwinkel (RotateTransform)</w:t>
       </w:r>
     </w:p>
     <w:p>
@@ -289,11 +173,9 @@
           <w:numId w:val="1"/>
         </w:numPr>
       </w:pPr>
-      <w:proofErr w:type="spellStart"/>
       <w:r>
         <w:t>PieMenuItem.cs</w:t>
       </w:r>
-      <w:proofErr w:type="spellEnd"/>
     </w:p>
     <w:p>
       <w:pPr>
@@ -303,32 +185,17 @@
           <w:numId w:val="1"/>
         </w:numPr>
       </w:pPr>
-      <w:proofErr w:type="spellStart"/>
-      <w:r>
-        <w:t>DependencyProperties</w:t>
-      </w:r>
-      <w:proofErr w:type="spellEnd"/>
-      <w:r>
-        <w:t>: Werte können hierdurch im XAML-</w:t>
-      </w:r>
-      <w:proofErr w:type="spellStart"/>
-      <w:r>
-        <w:t>PieMenuItem</w:t>
-      </w:r>
-      <w:proofErr w:type="spellEnd"/>
-      <w:r>
-        <w:t>-Element verwendet werden</w:t>
+      <w:r>
+        <w:t>DependencyProperties: Werte können hierdurch im XAML-PieMenuItem-Element verwendet werden</w:t>
       </w:r>
     </w:p>
     <w:p>
       <w:pPr>
         <w:pStyle w:val="berschrift1"/>
       </w:pPr>
-      <w:proofErr w:type="spellStart"/>
       <w:r>
         <w:t>ToDo</w:t>
       </w:r>
-      <w:proofErr w:type="spellEnd"/>
     </w:p>
     <w:p>
       <w:pPr>
@@ -338,18 +205,19 @@
           <w:numId w:val="4"/>
         </w:numPr>
       </w:pPr>
+      <w:r>
+        <w:t xml:space="preserve">Binding </w:t>
+      </w:r>
+      <w:r>
+        <w:t xml:space="preserve">noch </w:t>
+      </w:r>
       <w:bookmarkStart w:id="0" w:name="_GoBack"/>
       <w:bookmarkEnd w:id="0"/>
       <w:r>
-        <w:t xml:space="preserve">Binding noch umsetzen? Zwischenzeitige Behandlung der </w:t>
-      </w:r>
-      <w:proofErr w:type="spellStart"/>
-      <w:r>
-        <w:t>ObservableCollections</w:t>
-      </w:r>
-      <w:proofErr w:type="spellEnd"/>
-      <w:r>
-        <w:t xml:space="preserve"> als List verhindert?</w:t>
+        <w:t>anders</w:t>
+      </w:r>
+      <w:r>
+        <w:t xml:space="preserve"> umsetzen? Zwischenzeitige Behandlung der ObservableCollections als List verhindert?</w:t>
       </w:r>
     </w:p>
     <w:p/>
@@ -361,23 +229,13 @@
           <w:sz w:val="28"/>
         </w:rPr>
       </w:pPr>
-      <w:proofErr w:type="spellStart"/>
       <w:r>
         <w:rPr>
           <w:b/>
           <w:color w:val="00B050"/>
           <w:sz w:val="28"/>
         </w:rPr>
-        <w:t>Solved</w:t>
-      </w:r>
-      <w:proofErr w:type="spellEnd"/>
-      <w:r>
-        <w:rPr>
-          <w:b/>
-          <w:color w:val="00B050"/>
-          <w:sz w:val="28"/>
-        </w:rPr>
-        <w:t xml:space="preserve"> Problems</w:t>
+        <w:t>Solved Problems</w:t>
       </w:r>
     </w:p>
     <w:p>
@@ -395,35 +253,7 @@
         <w:rPr>
           <w:color w:val="00B050"/>
         </w:rPr>
-        <w:t xml:space="preserve">Problem, dass Variablen des </w:t>
-      </w:r>
-      <w:proofErr w:type="spellStart"/>
-      <w:r>
-        <w:rPr>
-          <w:color w:val="00B050"/>
-        </w:rPr>
-        <w:t>PieMenu</w:t>
-      </w:r>
-      <w:proofErr w:type="spellEnd"/>
-      <w:r>
-        <w:rPr>
-          <w:color w:val="00B050"/>
-        </w:rPr>
-        <w:t xml:space="preserve"> nicht </w:t>
-      </w:r>
-      <w:proofErr w:type="spellStart"/>
-      <w:r>
-        <w:rPr>
-          <w:color w:val="00B050"/>
-        </w:rPr>
-        <w:t>duch</w:t>
-      </w:r>
-      <w:proofErr w:type="spellEnd"/>
-      <w:r>
-        <w:rPr>
-          <w:color w:val="00B050"/>
-        </w:rPr>
-        <w:t xml:space="preserve"> Binding aktualisiert werden, durch Code-Behind-Werte-Aktualisierung gelöst</w:t>
+        <w:t>Problem, dass Variablen des PieMenu nicht duch Binding aktualisiert werden, durch Code-Behind-Werte-Aktualisierung gelöst</w:t>
       </w:r>
     </w:p>
     <w:p>
@@ -441,58 +271,8 @@
         <w:rPr>
           <w:color w:val="00B050"/>
         </w:rPr>
-        <w:t xml:space="preserve">Problem: Binding wird erst nach </w:t>
-      </w:r>
-      <w:proofErr w:type="spellStart"/>
-      <w:r>
-        <w:rPr>
-          <w:color w:val="00B050"/>
-        </w:rPr>
-        <w:t>OnRender</w:t>
-      </w:r>
-      <w:proofErr w:type="spellEnd"/>
-      <w:r>
-        <w:rPr>
-          <w:color w:val="00B050"/>
-        </w:rPr>
-        <w:t xml:space="preserve"> des </w:t>
-      </w:r>
-      <w:proofErr w:type="spellStart"/>
-      <w:r>
-        <w:rPr>
-          <w:color w:val="00B050"/>
-        </w:rPr>
-        <w:t>PieMenu</w:t>
-      </w:r>
-      <w:proofErr w:type="spellEnd"/>
-      <w:r>
-        <w:rPr>
-          <w:color w:val="00B050"/>
-        </w:rPr>
-        <w:t xml:space="preserve">  aktualisiert. Wie kann </w:t>
-      </w:r>
-      <w:proofErr w:type="spellStart"/>
-      <w:r>
-        <w:rPr>
-          <w:color w:val="00B050"/>
-        </w:rPr>
-        <w:t>OnRender</w:t>
-      </w:r>
-      <w:proofErr w:type="spellEnd"/>
-      <w:r>
-        <w:rPr>
-          <w:color w:val="00B050"/>
-        </w:rPr>
-        <w:t xml:space="preserve"> nach erfolgreichem Binding erneut ausgeführt werden? -&gt; </w:t>
-      </w:r>
-      <w:proofErr w:type="spellStart"/>
-      <w:r>
-        <w:rPr>
-          <w:color w:val="00B050"/>
-        </w:rPr>
-        <w:t>pieMenu.InvalidateVisual</w:t>
-      </w:r>
-      <w:proofErr w:type="spellEnd"/>
+        <w:t>Problem: Binding wird erst nach OnRender des PieMenu  aktualisiert. Wie kann OnRender nach erfolgreichem Binding erneut ausgeführt werden? -&gt; pieMenu.InvalidateVisual</w:t>
+      </w:r>
     </w:p>
     <w:p>
       <w:pPr>
@@ -527,77 +307,7 @@
         <w:rPr>
           <w:color w:val="00B050"/>
         </w:rPr>
-        <w:t xml:space="preserve">Unterschiedliche </w:t>
-      </w:r>
-      <w:proofErr w:type="spellStart"/>
-      <w:r>
-        <w:rPr>
-          <w:color w:val="00B050"/>
-        </w:rPr>
-        <w:t>Sources</w:t>
-      </w:r>
-      <w:proofErr w:type="spellEnd"/>
-      <w:r>
-        <w:rPr>
-          <w:color w:val="00B050"/>
-        </w:rPr>
-        <w:t xml:space="preserve"> haben Binding erschwert. Mit </w:t>
-      </w:r>
-      <w:proofErr w:type="spellStart"/>
-      <w:r>
-        <w:rPr>
-          <w:color w:val="00B050"/>
-        </w:rPr>
-        <w:t>dynamicResource</w:t>
-      </w:r>
-      <w:proofErr w:type="spellEnd"/>
-      <w:r>
-        <w:rPr>
-          <w:color w:val="00B050"/>
-        </w:rPr>
-        <w:t xml:space="preserve"> konnten für jeden </w:t>
-      </w:r>
-      <w:proofErr w:type="spellStart"/>
-      <w:r>
-        <w:rPr>
-          <w:color w:val="00B050"/>
-        </w:rPr>
-        <w:t>TagView</w:t>
-      </w:r>
-      <w:proofErr w:type="spellEnd"/>
-      <w:r>
-        <w:rPr>
-          <w:color w:val="00B050"/>
-        </w:rPr>
-        <w:t xml:space="preserve"> und jedes </w:t>
-      </w:r>
-      <w:proofErr w:type="spellStart"/>
-      <w:r>
-        <w:rPr>
-          <w:color w:val="00B050"/>
-        </w:rPr>
-        <w:t>PieMenuItem</w:t>
-      </w:r>
-      <w:proofErr w:type="spellEnd"/>
-      <w:r>
-        <w:rPr>
-          <w:color w:val="00B050"/>
-        </w:rPr>
-        <w:t xml:space="preserve"> eigene </w:t>
-      </w:r>
-      <w:proofErr w:type="spellStart"/>
-      <w:r>
-        <w:rPr>
-          <w:color w:val="00B050"/>
-        </w:rPr>
-        <w:t>Sources</w:t>
-      </w:r>
-      <w:proofErr w:type="spellEnd"/>
-      <w:r>
-        <w:rPr>
-          <w:color w:val="00B050"/>
-        </w:rPr>
-        <w:t xml:space="preserve"> definiert werden</w:t>
+        <w:t>Unterschiedliche Sources haben Binding erschwert. Mit dynamicResource konnten für jeden TagView und jedes PieMenuItem eigene Sources definiert werden</w:t>
       </w:r>
     </w:p>
     <w:p>
@@ -615,105 +325,7 @@
         <w:rPr>
           <w:color w:val="00B050"/>
         </w:rPr>
-        <w:t>Mit &lt;</w:t>
-      </w:r>
-      <w:proofErr w:type="spellStart"/>
-      <w:r>
-        <w:rPr>
-          <w:color w:val="00B050"/>
-        </w:rPr>
-        <w:t>h:BindingProxy</w:t>
-      </w:r>
-      <w:proofErr w:type="spellEnd"/>
-      <w:r>
-        <w:rPr>
-          <w:color w:val="00B050"/>
-        </w:rPr>
-        <w:t xml:space="preserve"> x:Key="proxy" Data="{Binding}" /&gt; als </w:t>
-      </w:r>
-      <w:proofErr w:type="spellStart"/>
-      <w:r>
-        <w:rPr>
-          <w:color w:val="00B050"/>
-        </w:rPr>
-        <w:t>Resource</w:t>
-      </w:r>
-      <w:proofErr w:type="spellEnd"/>
-      <w:r>
-        <w:rPr>
-          <w:color w:val="00B050"/>
-        </w:rPr>
-        <w:t xml:space="preserve"> und Verwendung durch {Binding Data.BindingTest1, Source={</w:t>
-      </w:r>
-      <w:proofErr w:type="spellStart"/>
-      <w:r>
-        <w:rPr>
-          <w:color w:val="00B050"/>
-        </w:rPr>
-        <w:t>StaticResource</w:t>
-      </w:r>
-      <w:proofErr w:type="spellEnd"/>
-      <w:r>
-        <w:rPr>
-          <w:color w:val="00B050"/>
-        </w:rPr>
-        <w:t xml:space="preserve"> </w:t>
-      </w:r>
-      <w:proofErr w:type="spellStart"/>
-      <w:r>
-        <w:rPr>
-          <w:color w:val="00B050"/>
-        </w:rPr>
-        <w:t>proxy</w:t>
-      </w:r>
-      <w:proofErr w:type="spellEnd"/>
-      <w:r>
-        <w:rPr>
-          <w:color w:val="00B050"/>
-        </w:rPr>
-        <w:t xml:space="preserve">}} können die Werte </w:t>
-      </w:r>
-      <w:proofErr w:type="spellStart"/>
-      <w:r>
-        <w:rPr>
-          <w:color w:val="00B050"/>
-        </w:rPr>
-        <w:t>gebindet</w:t>
-      </w:r>
-      <w:proofErr w:type="spellEnd"/>
-      <w:r>
-        <w:rPr>
-          <w:color w:val="00B050"/>
-        </w:rPr>
-        <w:t xml:space="preserve"> werden. Allerdings werden diese erst nach Auslösen eines </w:t>
-      </w:r>
-      <w:proofErr w:type="spellStart"/>
-      <w:r>
-        <w:rPr>
-          <w:color w:val="00B050"/>
-        </w:rPr>
-        <w:t>Commands</w:t>
-      </w:r>
-      <w:proofErr w:type="spellEnd"/>
-      <w:r>
-        <w:rPr>
-          <w:color w:val="00B050"/>
-        </w:rPr>
-        <w:t xml:space="preserve"> sichtbar. Und auch nur wenn der Header richtig </w:t>
-      </w:r>
-      <w:proofErr w:type="spellStart"/>
-      <w:r>
-        <w:rPr>
-          <w:color w:val="00B050"/>
-        </w:rPr>
-        <w:t>gebindet</w:t>
-      </w:r>
-      <w:proofErr w:type="spellEnd"/>
-      <w:r>
-        <w:rPr>
-          <w:color w:val="00B050"/>
-        </w:rPr>
-        <w:t xml:space="preserve"> ist. Falls dieser null ist wird das Binding nicht aktualisiert:</w:t>
+        <w:t>Mit &lt;h:BindingProxy x:Key="proxy" Data="{Binding}" /&gt; als Resource und Verwendung durch {Binding Data.BindingTest1, Source={StaticResource proxy}} können die Werte gebindet werden. Allerdings werden diese erst nach Auslösen eines Commands sichtbar. Und auch nur wenn der Header richtig gebindet ist. Falls dieser null ist wird das Binding nicht aktualisiert:</w:t>
       </w:r>
     </w:p>
     <w:p>
@@ -749,49 +361,7 @@
         <w:rPr>
           <w:color w:val="00B050"/>
         </w:rPr>
-        <w:t xml:space="preserve">Start der Anwendung: </w:t>
-      </w:r>
-      <w:proofErr w:type="spellStart"/>
-      <w:r>
-        <w:rPr>
-          <w:color w:val="00B050"/>
-        </w:rPr>
-        <w:t>SV.xaml.cs</w:t>
-      </w:r>
-      <w:proofErr w:type="spellEnd"/>
-      <w:r>
-        <w:rPr>
-          <w:color w:val="00B050"/>
-        </w:rPr>
-        <w:t xml:space="preserve"> -&gt; SVM -&gt; </w:t>
-      </w:r>
-      <w:proofErr w:type="spellStart"/>
-      <w:r>
-        <w:rPr>
-          <w:color w:val="00B050"/>
-        </w:rPr>
-        <w:t>STV.xaml.cs</w:t>
-      </w:r>
-      <w:proofErr w:type="spellEnd"/>
-      <w:r>
-        <w:rPr>
-          <w:color w:val="00B050"/>
-        </w:rPr>
-        <w:t xml:space="preserve"> -&gt; STVM -&gt; </w:t>
-      </w:r>
-      <w:proofErr w:type="spellStart"/>
-      <w:r>
-        <w:rPr>
-          <w:color w:val="00B050"/>
-        </w:rPr>
-        <w:t>STV.xaml.cs</w:t>
-      </w:r>
-      <w:proofErr w:type="spellEnd"/>
-      <w:r>
-        <w:rPr>
-          <w:color w:val="00B050"/>
-        </w:rPr>
-        <w:t xml:space="preserve"> -&gt; STVM -&gt;</w:t>
+        <w:t>Start der Anwendung: SV.xaml.cs -&gt; SVM -&gt; STV.xaml.cs -&gt; STVM -&gt; STV.xaml.cs -&gt; STVM -&gt;</w:t>
       </w:r>
     </w:p>
     <w:p>
@@ -810,63 +380,7 @@
           <w:color w:val="00B050"/>
         </w:rPr>
         <w:lastRenderedPageBreak/>
-        <w:t xml:space="preserve">Tag-Platzierung: </w:t>
-      </w:r>
-      <w:proofErr w:type="spellStart"/>
-      <w:r>
-        <w:rPr>
-          <w:color w:val="00B050"/>
-        </w:rPr>
-        <w:t>STV.xaml.cs</w:t>
-      </w:r>
-      <w:proofErr w:type="spellEnd"/>
-      <w:r>
-        <w:rPr>
-          <w:color w:val="00B050"/>
-        </w:rPr>
-        <w:t xml:space="preserve"> -&gt; </w:t>
-      </w:r>
-      <w:proofErr w:type="spellStart"/>
-      <w:r>
-        <w:rPr>
-          <w:color w:val="00B050"/>
-        </w:rPr>
-        <w:t>PieMenuItem</w:t>
-      </w:r>
-      <w:proofErr w:type="spellEnd"/>
-      <w:r>
-        <w:rPr>
-          <w:color w:val="00B050"/>
-        </w:rPr>
-        <w:t xml:space="preserve"> </w:t>
-      </w:r>
-      <w:proofErr w:type="spellStart"/>
-      <w:r>
-        <w:rPr>
-          <w:color w:val="00B050"/>
-        </w:rPr>
-        <w:t>SubHeader</w:t>
-      </w:r>
-      <w:proofErr w:type="spellEnd"/>
-      <w:r>
-        <w:rPr>
-          <w:color w:val="00B050"/>
-        </w:rPr>
-        <w:t xml:space="preserve"> </w:t>
-      </w:r>
-      <w:proofErr w:type="spellStart"/>
-      <w:r>
-        <w:rPr>
-          <w:color w:val="00B050"/>
-        </w:rPr>
-        <w:t>get</w:t>
-      </w:r>
-      <w:proofErr w:type="spellEnd"/>
-      <w:r>
-        <w:rPr>
-          <w:color w:val="00B050"/>
-        </w:rPr>
-        <w:t xml:space="preserve"> (für alle Verwendungen) -&gt;</w:t>
+        <w:t>Tag-Platzierung: STV.xaml.cs -&gt; PieMenuItem SubHeader get (für alle Verwendungen) -&gt;</w:t>
       </w:r>
     </w:p>
     <w:p>

</xml_diff>